<commit_message>
upload imporivments in chapter and assignments
</commit_message>
<xml_diff>
--- a/Assignments/CISC695_Assignment10_OguzKaanYildirim.docx
+++ b/Assignments/CISC695_Assignment10_OguzKaanYildirim.docx
@@ -6,6 +6,493 @@
       <w:pPr>
         <w:rPr>
           <w:rFonts w:eastAsia="Calibri" w:cstheme="minorHAnsi"/>
+          <w:b/>
+          <w:bCs/>
+          <w:kern w:val="0"/>
+          <w:sz w:val="24"/>
+          <w:szCs w:val="24"/>
+          <w14:ligatures w14:val="none"/>
+        </w:rPr>
+      </w:pPr>
+      <w:r>
+        <w:rPr>
+          <w:rFonts w:eastAsia="Calibri" w:cstheme="minorHAnsi"/>
+          <w:b/>
+          <w:bCs/>
+          <w:kern w:val="0"/>
+          <w:sz w:val="24"/>
+          <w:szCs w:val="24"/>
+          <w14:ligatures w14:val="none"/>
+        </w:rPr>
+        <w:t>Three-Layer Architecture for Your Project</w:t>
+      </w:r>
+    </w:p>
+    <w:p>
+      <w:pPr>
+        <w:rPr>
+          <w:rFonts w:eastAsia="Calibri" w:cstheme="minorHAnsi"/>
+          <w:kern w:val="0"/>
+          <w:sz w:val="24"/>
+          <w:szCs w:val="24"/>
+          <w14:ligatures w14:val="none"/>
+        </w:rPr>
+      </w:pPr>
+      <w:r>
+        <w:rPr>
+          <w:rFonts w:eastAsia="Calibri" w:cstheme="minorHAnsi"/>
+          <w:b/>
+          <w:bCs/>
+          <w:kern w:val="0"/>
+          <w:sz w:val="24"/>
+          <w:szCs w:val="24"/>
+          <w14:ligatures w14:val="none"/>
+        </w:rPr>
+        <w:t>I. Definition of Layers:</w:t>
+      </w:r>
+    </w:p>
+    <w:p>
+      <w:pPr>
+        <w:numPr>
+          <w:ilvl w:val="0"/>
+          <w:numId w:val="26"/>
+        </w:numPr>
+        <w:rPr>
+          <w:rFonts w:eastAsia="Calibri" w:cstheme="minorHAnsi"/>
+          <w:kern w:val="0"/>
+          <w:sz w:val="24"/>
+          <w:szCs w:val="24"/>
+          <w14:ligatures w14:val="none"/>
+        </w:rPr>
+      </w:pPr>
+      <w:r>
+        <w:rPr>
+          <w:rFonts w:eastAsia="Calibri" w:cstheme="minorHAnsi"/>
+          <w:b/>
+          <w:bCs/>
+          <w:kern w:val="0"/>
+          <w:sz w:val="24"/>
+          <w:szCs w:val="24"/>
+          <w14:ligatures w14:val="none"/>
+        </w:rPr>
+        <w:t>Presentation Layer:</w:t>
+      </w:r>
+    </w:p>
+    <w:p>
+      <w:pPr>
+        <w:numPr>
+          <w:ilvl w:val="1"/>
+          <w:numId w:val="26"/>
+        </w:numPr>
+        <w:rPr>
+          <w:rFonts w:eastAsia="Calibri" w:cstheme="minorHAnsi"/>
+          <w:kern w:val="0"/>
+          <w:sz w:val="24"/>
+          <w:szCs w:val="24"/>
+          <w14:ligatures w14:val="none"/>
+        </w:rPr>
+      </w:pPr>
+      <w:r>
+        <w:rPr>
+          <w:rFonts w:eastAsia="Calibri" w:cstheme="minorHAnsi"/>
+          <w:kern w:val="0"/>
+          <w:sz w:val="24"/>
+          <w:szCs w:val="24"/>
+          <w14:ligatures w14:val="none"/>
+        </w:rPr>
+        <w:t>Manages all interactions with the user through command interfaces on Discord.</w:t>
+      </w:r>
+    </w:p>
+    <w:p>
+      <w:pPr>
+        <w:numPr>
+          <w:ilvl w:val="1"/>
+          <w:numId w:val="26"/>
+        </w:numPr>
+        <w:rPr>
+          <w:rFonts w:eastAsia="Calibri" w:cstheme="minorHAnsi"/>
+          <w:kern w:val="0"/>
+          <w:sz w:val="24"/>
+          <w:szCs w:val="24"/>
+          <w14:ligatures w14:val="none"/>
+        </w:rPr>
+      </w:pPr>
+      <w:r>
+        <w:rPr>
+          <w:rFonts w:eastAsia="Calibri" w:cstheme="minorHAnsi"/>
+          <w:kern w:val="0"/>
+          <w:sz w:val="24"/>
+          <w:szCs w:val="24"/>
+          <w14:ligatures w14:val="none"/>
+        </w:rPr>
+        <w:t>Components include interfaces for different command types such as navigation, price checks, monitoring, and email notifications.</w:t>
+      </w:r>
+    </w:p>
+    <w:p>
+      <w:pPr>
+        <w:numPr>
+          <w:ilvl w:val="0"/>
+          <w:numId w:val="26"/>
+        </w:numPr>
+        <w:rPr>
+          <w:rFonts w:eastAsia="Calibri" w:cstheme="minorHAnsi"/>
+          <w:kern w:val="0"/>
+          <w:sz w:val="24"/>
+          <w:szCs w:val="24"/>
+          <w14:ligatures w14:val="none"/>
+        </w:rPr>
+      </w:pPr>
+      <w:r>
+        <w:rPr>
+          <w:rFonts w:eastAsia="Calibri" w:cstheme="minorHAnsi"/>
+          <w:b/>
+          <w:bCs/>
+          <w:kern w:val="0"/>
+          <w:sz w:val="24"/>
+          <w:szCs w:val="24"/>
+          <w14:ligatures w14:val="none"/>
+        </w:rPr>
+        <w:t>Business Logic Layer:</w:t>
+      </w:r>
+    </w:p>
+    <w:p>
+      <w:pPr>
+        <w:numPr>
+          <w:ilvl w:val="1"/>
+          <w:numId w:val="26"/>
+        </w:numPr>
+        <w:rPr>
+          <w:rFonts w:eastAsia="Calibri" w:cstheme="minorHAnsi"/>
+          <w:kern w:val="0"/>
+          <w:sz w:val="24"/>
+          <w:szCs w:val="24"/>
+          <w14:ligatures w14:val="none"/>
+        </w:rPr>
+      </w:pPr>
+      <w:r>
+        <w:rPr>
+          <w:rFonts w:eastAsia="Calibri" w:cstheme="minorHAnsi"/>
+          <w:kern w:val="0"/>
+          <w:sz w:val="24"/>
+          <w:szCs w:val="24"/>
+          <w14:ligatures w14:val="none"/>
+        </w:rPr>
+        <w:t>Contains the core functional logic that processes user commands and executes the bot's operations.</w:t>
+      </w:r>
+    </w:p>
+    <w:p>
+      <w:pPr>
+        <w:numPr>
+          <w:ilvl w:val="1"/>
+          <w:numId w:val="26"/>
+        </w:numPr>
+        <w:rPr>
+          <w:rFonts w:eastAsia="Calibri" w:cstheme="minorHAnsi"/>
+          <w:kern w:val="0"/>
+          <w:sz w:val="24"/>
+          <w:szCs w:val="24"/>
+          <w14:ligatures w14:val="none"/>
+        </w:rPr>
+      </w:pPr>
+      <w:r>
+        <w:rPr>
+          <w:rFonts w:eastAsia="Calibri" w:cstheme="minorHAnsi"/>
+          <w:kern w:val="0"/>
+          <w:sz w:val="24"/>
+          <w:szCs w:val="24"/>
+          <w14:ligatures w14:val="none"/>
+        </w:rPr>
+        <w:t>Components include various control objects for managing browser operations, price monitoring, availability checks, and user authentication.</w:t>
+      </w:r>
+    </w:p>
+    <w:p>
+      <w:pPr>
+        <w:numPr>
+          <w:ilvl w:val="0"/>
+          <w:numId w:val="26"/>
+        </w:numPr>
+        <w:rPr>
+          <w:rFonts w:eastAsia="Calibri" w:cstheme="minorHAnsi"/>
+          <w:kern w:val="0"/>
+          <w:sz w:val="24"/>
+          <w:szCs w:val="24"/>
+          <w14:ligatures w14:val="none"/>
+        </w:rPr>
+      </w:pPr>
+      <w:r>
+        <w:rPr>
+          <w:rFonts w:eastAsia="Calibri" w:cstheme="minorHAnsi"/>
+          <w:b/>
+          <w:bCs/>
+          <w:kern w:val="0"/>
+          <w:sz w:val="24"/>
+          <w:szCs w:val="24"/>
+          <w14:ligatures w14:val="none"/>
+        </w:rPr>
+        <w:t>Data Access Layer:</w:t>
+      </w:r>
+    </w:p>
+    <w:p>
+      <w:pPr>
+        <w:numPr>
+          <w:ilvl w:val="1"/>
+          <w:numId w:val="26"/>
+        </w:numPr>
+        <w:rPr>
+          <w:rFonts w:eastAsia="Calibri" w:cstheme="minorHAnsi"/>
+          <w:kern w:val="0"/>
+          <w:sz w:val="24"/>
+          <w:szCs w:val="24"/>
+          <w14:ligatures w14:val="none"/>
+        </w:rPr>
+      </w:pPr>
+      <w:r>
+        <w:rPr>
+          <w:rFonts w:eastAsia="Calibri" w:cstheme="minorHAnsi"/>
+          <w:kern w:val="0"/>
+          <w:sz w:val="24"/>
+          <w:szCs w:val="24"/>
+          <w14:ligatures w14:val="none"/>
+        </w:rPr>
+        <w:t>Handles all interactions with data storage and retrieval, which in your case includes exporting data to files like Excel and HTML, given the absence of a traditional database.</w:t>
+      </w:r>
+    </w:p>
+    <w:p>
+      <w:pPr>
+        <w:numPr>
+          <w:ilvl w:val="1"/>
+          <w:numId w:val="26"/>
+        </w:numPr>
+        <w:rPr>
+          <w:rFonts w:eastAsia="Calibri" w:cstheme="minorHAnsi"/>
+          <w:kern w:val="0"/>
+          <w:sz w:val="24"/>
+          <w:szCs w:val="24"/>
+          <w14:ligatures w14:val="none"/>
+        </w:rPr>
+      </w:pPr>
+      <w:r>
+        <w:rPr>
+          <w:rFonts w:eastAsia="Calibri" w:cstheme="minorHAnsi"/>
+          <w:kern w:val="0"/>
+          <w:sz w:val="24"/>
+          <w:szCs w:val="24"/>
+          <w14:ligatures w14:val="none"/>
+        </w:rPr>
+        <w:t>Components are primarily focused on entity management and data export utilities.</w:t>
+      </w:r>
+    </w:p>
+    <w:p>
+      <w:pPr>
+        <w:rPr>
+          <w:rFonts w:eastAsia="Calibri" w:cstheme="minorHAnsi"/>
+          <w:kern w:val="0"/>
+          <w:sz w:val="24"/>
+          <w:szCs w:val="24"/>
+          <w:lang w:val="en-US"/>
+          <w14:ligatures w14:val="none"/>
+        </w:rPr>
+      </w:pPr>
+    </w:p>
+    <w:p>
+      <w:pPr>
+        <w:rPr>
+          <w:rFonts w:eastAsia="Calibri" w:cstheme="minorHAnsi"/>
+          <w:kern w:val="0"/>
+          <w:sz w:val="24"/>
+          <w:szCs w:val="24"/>
+          <w:lang w:val="en-US"/>
+          <w14:ligatures w14:val="none"/>
+        </w:rPr>
+      </w:pPr>
+      <w:r>
+        <w:rPr>
+          <w:rFonts w:eastAsia="Calibri" w:cstheme="minorHAnsi"/>
+          <w:kern w:val="0"/>
+          <w:sz w:val="24"/>
+          <w:szCs w:val="24"/>
+          <w:lang w:val="en-US"/>
+          <w14:ligatures w14:val="none"/>
+        </w:rPr>
+        <w:drawing>
+          <wp:inline distT="0" distB="0" distL="0" distR="0" wp14:anchorId="5D86F835" wp14:editId="25F028F3">
+            <wp:extent cx="4801270" cy="2953162"/>
+            <wp:effectExtent l="0" t="0" r="0" b="0"/>
+            <wp:docPr id="931805487" name="Picture 1" descr="A screenshot of a computer&#10;&#10;Description automatically generated"/>
+            <wp:cNvGraphicFramePr>
+              <a:graphicFrameLocks xmlns:a="http://schemas.openxmlformats.org/drawingml/2006/main" noChangeAspect="1"/>
+            </wp:cNvGraphicFramePr>
+            <a:graphic xmlns:a="http://schemas.openxmlformats.org/drawingml/2006/main">
+              <a:graphicData uri="http://schemas.openxmlformats.org/drawingml/2006/picture">
+                <pic:pic xmlns:pic="http://schemas.openxmlformats.org/drawingml/2006/picture">
+                  <pic:nvPicPr>
+                    <pic:cNvPr id="931805487" name="Picture 1" descr="A screenshot of a computer&#10;&#10;Description automatically generated"/>
+                    <pic:cNvPicPr/>
+                  </pic:nvPicPr>
+                  <pic:blipFill>
+                    <a:blip r:embed="rId5"/>
+                    <a:stretch>
+                      <a:fillRect/>
+                    </a:stretch>
+                  </pic:blipFill>
+                  <pic:spPr>
+                    <a:xfrm>
+                      <a:off x="0" y="0"/>
+                      <a:ext cx="4801270" cy="2953162"/>
+                    </a:xfrm>
+                    <a:prstGeom prst="rect">
+                      <a:avLst/>
+                    </a:prstGeom>
+                  </pic:spPr>
+                </pic:pic>
+              </a:graphicData>
+            </a:graphic>
+          </wp:inline>
+        </w:drawing>
+      </w:r>
+    </w:p>
+    <w:p>
+      <w:pPr>
+        <w:rPr>
+          <w:rFonts w:eastAsia="Calibri" w:cstheme="minorHAnsi"/>
+          <w:kern w:val="0"/>
+          <w:sz w:val="24"/>
+          <w:szCs w:val="24"/>
+          <w:lang w:val="en-US"/>
+          <w14:ligatures w14:val="none"/>
+        </w:rPr>
+      </w:pPr>
+      <w:r>
+        <w:rPr>
+          <w:rFonts w:eastAsia="Calibri" w:cstheme="minorHAnsi"/>
+          <w:kern w:val="0"/>
+          <w:sz w:val="24"/>
+          <w:szCs w:val="24"/>
+          <w:lang w:val="en-US"/>
+          <w14:ligatures w14:val="none"/>
+        </w:rPr>
+        <w:lastRenderedPageBreak/>
+        <w:drawing>
+          <wp:inline distT="0" distB="0" distL="0" distR="0" wp14:anchorId="35D315BC" wp14:editId="2A904BB2">
+            <wp:extent cx="6400800" cy="2456180"/>
+            <wp:effectExtent l="0" t="0" r="0" b="1270"/>
+            <wp:docPr id="894457825" name="Picture 1" descr="A green box with black text&#10;&#10;Description automatically generated"/>
+            <wp:cNvGraphicFramePr>
+              <a:graphicFrameLocks xmlns:a="http://schemas.openxmlformats.org/drawingml/2006/main" noChangeAspect="1"/>
+            </wp:cNvGraphicFramePr>
+            <a:graphic xmlns:a="http://schemas.openxmlformats.org/drawingml/2006/main">
+              <a:graphicData uri="http://schemas.openxmlformats.org/drawingml/2006/picture">
+                <pic:pic xmlns:pic="http://schemas.openxmlformats.org/drawingml/2006/picture">
+                  <pic:nvPicPr>
+                    <pic:cNvPr id="894457825" name="Picture 1" descr="A green box with black text&#10;&#10;Description automatically generated"/>
+                    <pic:cNvPicPr/>
+                  </pic:nvPicPr>
+                  <pic:blipFill>
+                    <a:blip r:embed="rId6"/>
+                    <a:stretch>
+                      <a:fillRect/>
+                    </a:stretch>
+                  </pic:blipFill>
+                  <pic:spPr>
+                    <a:xfrm>
+                      <a:off x="0" y="0"/>
+                      <a:ext cx="6400800" cy="2456180"/>
+                    </a:xfrm>
+                    <a:prstGeom prst="rect">
+                      <a:avLst/>
+                    </a:prstGeom>
+                  </pic:spPr>
+                </pic:pic>
+              </a:graphicData>
+            </a:graphic>
+          </wp:inline>
+        </w:drawing>
+      </w:r>
+    </w:p>
+    <w:p>
+      <w:pPr>
+        <w:rPr>
+          <w:rFonts w:eastAsia="Calibri" w:cstheme="minorHAnsi"/>
+          <w:kern w:val="0"/>
+          <w:sz w:val="24"/>
+          <w:szCs w:val="24"/>
+          <w:lang w:val="en-US"/>
+          <w14:ligatures w14:val="none"/>
+        </w:rPr>
+      </w:pPr>
+    </w:p>
+    <w:p>
+      <w:pPr>
+        <w:rPr>
+          <w:rFonts w:eastAsia="Calibri" w:cstheme="minorHAnsi"/>
+          <w:kern w:val="0"/>
+          <w:sz w:val="24"/>
+          <w:szCs w:val="24"/>
+          <w:lang w:val="en-US"/>
+          <w14:ligatures w14:val="none"/>
+        </w:rPr>
+      </w:pPr>
+      <w:r>
+        <w:rPr>
+          <w:rFonts w:eastAsia="Calibri" w:cstheme="minorHAnsi"/>
+          <w:kern w:val="0"/>
+          <w:sz w:val="24"/>
+          <w:szCs w:val="24"/>
+          <w:lang w:val="en-US"/>
+          <w14:ligatures w14:val="none"/>
+        </w:rPr>
+        <w:drawing>
+          <wp:inline distT="0" distB="0" distL="0" distR="0" wp14:anchorId="03541282" wp14:editId="42E67786">
+            <wp:extent cx="6400800" cy="2457450"/>
+            <wp:effectExtent l="0" t="0" r="0" b="0"/>
+            <wp:docPr id="639805596" name="Picture 1"/>
+            <wp:cNvGraphicFramePr>
+              <a:graphicFrameLocks xmlns:a="http://schemas.openxmlformats.org/drawingml/2006/main" noChangeAspect="1"/>
+            </wp:cNvGraphicFramePr>
+            <a:graphic xmlns:a="http://schemas.openxmlformats.org/drawingml/2006/main">
+              <a:graphicData uri="http://schemas.openxmlformats.org/drawingml/2006/picture">
+                <pic:pic xmlns:pic="http://schemas.openxmlformats.org/drawingml/2006/picture">
+                  <pic:nvPicPr>
+                    <pic:cNvPr id="639805596" name=""/>
+                    <pic:cNvPicPr/>
+                  </pic:nvPicPr>
+                  <pic:blipFill>
+                    <a:blip r:embed="rId7"/>
+                    <a:stretch>
+                      <a:fillRect/>
+                    </a:stretch>
+                  </pic:blipFill>
+                  <pic:spPr>
+                    <a:xfrm>
+                      <a:off x="0" y="0"/>
+                      <a:ext cx="6400800" cy="2457450"/>
+                    </a:xfrm>
+                    <a:prstGeom prst="rect">
+                      <a:avLst/>
+                    </a:prstGeom>
+                  </pic:spPr>
+                </pic:pic>
+              </a:graphicData>
+            </a:graphic>
+          </wp:inline>
+        </w:drawing>
+      </w:r>
+    </w:p>
+    <w:p>
+      <w:pPr>
+        <w:rPr>
+          <w:rFonts w:eastAsia="Calibri" w:cstheme="minorHAnsi"/>
+          <w:kern w:val="0"/>
+          <w:sz w:val="24"/>
+          <w:szCs w:val="24"/>
+          <w:lang w:val="en-US"/>
+          <w14:ligatures w14:val="none"/>
+        </w:rPr>
+      </w:pPr>
+    </w:p>
+    <w:p>
+      <w:pPr>
+        <w:rPr>
+          <w:rFonts w:eastAsia="Calibri" w:cstheme="minorHAnsi"/>
           <w:kern w:val="0"/>
           <w:sz w:val="24"/>
           <w:szCs w:val="24"/>
@@ -45,342 +532,400 @@
           <w:lang w:val="en-US"/>
           <w14:ligatures w14:val="none"/>
         </w:rPr>
-        <w:t>left to right direction</w:t>
-      </w:r>
-    </w:p>
-    <w:p>
-      <w:pPr>
-        <w:rPr>
-          <w:rFonts w:eastAsia="Calibri" w:cstheme="minorHAnsi"/>
-          <w:kern w:val="0"/>
-          <w:sz w:val="24"/>
-          <w:szCs w:val="24"/>
-          <w:lang w:val="en-US"/>
-          <w14:ligatures w14:val="none"/>
-        </w:rPr>
-      </w:pPr>
-      <w:r>
-        <w:rPr>
-          <w:rFonts w:eastAsia="Calibri" w:cstheme="minorHAnsi"/>
-          <w:kern w:val="0"/>
-          <w:sz w:val="24"/>
-          <w:szCs w:val="24"/>
-          <w:lang w:val="en-US"/>
-          <w14:ligatures w14:val="none"/>
-        </w:rPr>
-        <w:t>skinparam packageStyle rectangle</w:t>
-      </w:r>
-    </w:p>
-    <w:p>
-      <w:pPr>
-        <w:rPr>
-          <w:rFonts w:eastAsia="Calibri" w:cstheme="minorHAnsi"/>
-          <w:kern w:val="0"/>
-          <w:sz w:val="24"/>
-          <w:szCs w:val="24"/>
-          <w:lang w:val="en-US"/>
-          <w14:ligatures w14:val="none"/>
-        </w:rPr>
-      </w:pPr>
-      <w:r>
-        <w:rPr>
-          <w:rFonts w:eastAsia="Calibri" w:cstheme="minorHAnsi"/>
-          <w:kern w:val="0"/>
-          <w:sz w:val="24"/>
-          <w:szCs w:val="24"/>
-          <w:lang w:val="en-US"/>
-          <w14:ligatures w14:val="none"/>
-        </w:rPr>
-        <w:t>skinparam actorStyle awesome</w:t>
-      </w:r>
-    </w:p>
-    <w:p>
-      <w:pPr>
-        <w:rPr>
-          <w:rFonts w:eastAsia="Calibri" w:cstheme="minorHAnsi"/>
-          <w:kern w:val="0"/>
-          <w:sz w:val="24"/>
-          <w:szCs w:val="24"/>
-          <w:lang w:val="en-US"/>
-          <w14:ligatures w14:val="none"/>
-        </w:rPr>
-      </w:pPr>
-    </w:p>
-    <w:p>
-      <w:pPr>
-        <w:rPr>
-          <w:rFonts w:eastAsia="Calibri" w:cstheme="minorHAnsi"/>
-          <w:kern w:val="0"/>
-          <w:sz w:val="24"/>
-          <w:szCs w:val="24"/>
-          <w:lang w:val="en-US"/>
-          <w14:ligatures w14:val="none"/>
-        </w:rPr>
-      </w:pPr>
-      <w:r>
-        <w:rPr>
-          <w:rFonts w:eastAsia="Calibri" w:cstheme="minorHAnsi"/>
-          <w:kern w:val="0"/>
-          <w:sz w:val="24"/>
-          <w:szCs w:val="24"/>
-          <w:lang w:val="en-US"/>
-          <w14:ligatures w14:val="none"/>
-        </w:rPr>
-        <w:t>' Define actors</w:t>
-      </w:r>
-    </w:p>
-    <w:p>
-      <w:pPr>
-        <w:rPr>
-          <w:rFonts w:eastAsia="Calibri" w:cstheme="minorHAnsi"/>
-          <w:kern w:val="0"/>
-          <w:sz w:val="24"/>
-          <w:szCs w:val="24"/>
-          <w:lang w:val="en-US"/>
-          <w14:ligatures w14:val="none"/>
-        </w:rPr>
-      </w:pPr>
-      <w:r>
-        <w:rPr>
-          <w:rFonts w:eastAsia="Calibri" w:cstheme="minorHAnsi"/>
-          <w:kern w:val="0"/>
-          <w:sz w:val="24"/>
-          <w:szCs w:val="24"/>
-          <w:lang w:val="en-US"/>
-          <w14:ligatures w14:val="none"/>
-        </w:rPr>
-        <w:t>actor User #lightblue</w:t>
-      </w:r>
-    </w:p>
-    <w:p>
-      <w:pPr>
-        <w:rPr>
-          <w:rFonts w:eastAsia="Calibri" w:cstheme="minorHAnsi"/>
-          <w:kern w:val="0"/>
-          <w:sz w:val="24"/>
-          <w:szCs w:val="24"/>
-          <w:lang w:val="en-US"/>
-          <w14:ligatures w14:val="none"/>
-        </w:rPr>
-      </w:pPr>
-      <w:r>
-        <w:rPr>
-          <w:rFonts w:eastAsia="Calibri" w:cstheme="minorHAnsi"/>
-          <w:kern w:val="0"/>
-          <w:sz w:val="24"/>
-          <w:szCs w:val="24"/>
-          <w:lang w:val="en-US"/>
-          <w14:ligatures w14:val="none"/>
-        </w:rPr>
-        <w:t>actor "External Helpers" as ExternalHelpers #pink</w:t>
-      </w:r>
-    </w:p>
-    <w:p>
-      <w:pPr>
-        <w:rPr>
-          <w:rFonts w:eastAsia="Calibri" w:cstheme="minorHAnsi"/>
-          <w:kern w:val="0"/>
-          <w:sz w:val="24"/>
-          <w:szCs w:val="24"/>
-          <w:lang w:val="en-US"/>
-          <w14:ligatures w14:val="none"/>
-        </w:rPr>
-      </w:pPr>
-    </w:p>
-    <w:p>
-      <w:pPr>
-        <w:rPr>
-          <w:rFonts w:eastAsia="Calibri" w:cstheme="minorHAnsi"/>
-          <w:kern w:val="0"/>
-          <w:sz w:val="24"/>
-          <w:szCs w:val="24"/>
-          <w:lang w:val="en-US"/>
-          <w14:ligatures w14:val="none"/>
-        </w:rPr>
-      </w:pPr>
-      <w:r>
-        <w:rPr>
-          <w:rFonts w:eastAsia="Calibri" w:cstheme="minorHAnsi"/>
-          <w:kern w:val="0"/>
-          <w:sz w:val="24"/>
-          <w:szCs w:val="24"/>
-          <w:lang w:val="en-US"/>
-          <w14:ligatures w14:val="none"/>
-        </w:rPr>
-        <w:t>' Define system and packages</w:t>
-      </w:r>
-    </w:p>
-    <w:p>
-      <w:pPr>
-        <w:rPr>
-          <w:rFonts w:eastAsia="Calibri" w:cstheme="minorHAnsi"/>
-          <w:kern w:val="0"/>
-          <w:sz w:val="24"/>
-          <w:szCs w:val="24"/>
-          <w:lang w:val="en-US"/>
-          <w14:ligatures w14:val="none"/>
-        </w:rPr>
-      </w:pPr>
-      <w:r>
-        <w:rPr>
-          <w:rFonts w:eastAsia="Calibri" w:cstheme="minorHAnsi"/>
-          <w:kern w:val="0"/>
-          <w:sz w:val="24"/>
-          <w:szCs w:val="24"/>
-          <w:lang w:val="en-US"/>
-          <w14:ligatures w14:val="none"/>
-        </w:rPr>
-        <w:t>package "Discord Bot System" {</w:t>
-      </w:r>
-    </w:p>
-    <w:p>
-      <w:pPr>
-        <w:rPr>
-          <w:rFonts w:eastAsia="Calibri" w:cstheme="minorHAnsi"/>
-          <w:kern w:val="0"/>
-          <w:sz w:val="24"/>
-          <w:szCs w:val="24"/>
-          <w:lang w:val="en-US"/>
-          <w14:ligatures w14:val="none"/>
-        </w:rPr>
-      </w:pPr>
-    </w:p>
-    <w:p>
-      <w:pPr>
-        <w:rPr>
-          <w:rFonts w:eastAsia="Calibri" w:cstheme="minorHAnsi"/>
-          <w:kern w:val="0"/>
-          <w:sz w:val="24"/>
-          <w:szCs w:val="24"/>
-          <w:lang w:val="en-US"/>
-          <w14:ligatures w14:val="none"/>
-        </w:rPr>
-      </w:pPr>
-      <w:r>
-        <w:rPr>
-          <w:rFonts w:eastAsia="Calibri" w:cstheme="minorHAnsi"/>
-          <w:kern w:val="0"/>
-          <w:sz w:val="24"/>
-          <w:szCs w:val="24"/>
-          <w:lang w:val="en-US"/>
-          <w14:ligatures w14:val="none"/>
-        </w:rPr>
-        <w:t xml:space="preserve">    ' Define use cases</w:t>
-      </w:r>
-    </w:p>
-    <w:p>
-      <w:pPr>
-        <w:rPr>
-          <w:rFonts w:eastAsia="Calibri" w:cstheme="minorHAnsi"/>
-          <w:kern w:val="0"/>
-          <w:sz w:val="24"/>
-          <w:szCs w:val="24"/>
-          <w:lang w:val="en-US"/>
-          <w14:ligatures w14:val="none"/>
-        </w:rPr>
-      </w:pPr>
-      <w:r>
-        <w:rPr>
-          <w:rFonts w:eastAsia="Calibri" w:cstheme="minorHAnsi"/>
-          <w:kern w:val="0"/>
-          <w:sz w:val="24"/>
-          <w:szCs w:val="24"/>
-          <w:lang w:val="en-US"/>
-          <w14:ligatures w14:val="none"/>
-        </w:rPr>
-        <w:t xml:space="preserve">    usecase "ChatWithBot" as ChatWithBot</w:t>
-      </w:r>
-    </w:p>
-    <w:p>
-      <w:pPr>
-        <w:rPr>
-          <w:rFonts w:eastAsia="Calibri" w:cstheme="minorHAnsi"/>
-          <w:kern w:val="0"/>
-          <w:sz w:val="24"/>
-          <w:szCs w:val="24"/>
-          <w:lang w:val="en-US"/>
-          <w14:ligatures w14:val="none"/>
-        </w:rPr>
-      </w:pPr>
-      <w:r>
-        <w:rPr>
-          <w:rFonts w:eastAsia="Calibri" w:cstheme="minorHAnsi"/>
-          <w:kern w:val="0"/>
-          <w:sz w:val="24"/>
-          <w:szCs w:val="24"/>
-          <w:lang w:val="en-US"/>
-          <w14:ligatures w14:val="none"/>
-        </w:rPr>
-        <w:t xml:space="preserve">    package "BrowserOperations" {</w:t>
-      </w:r>
-    </w:p>
-    <w:p>
-      <w:pPr>
-        <w:rPr>
-          <w:rFonts w:eastAsia="Calibri" w:cstheme="minorHAnsi"/>
-          <w:kern w:val="0"/>
-          <w:sz w:val="24"/>
-          <w:szCs w:val="24"/>
-          <w:lang w:val="en-US"/>
-          <w14:ligatures w14:val="none"/>
-        </w:rPr>
-      </w:pPr>
-      <w:r>
-        <w:rPr>
-          <w:rFonts w:eastAsia="Calibri" w:cstheme="minorHAnsi"/>
-          <w:kern w:val="0"/>
-          <w:sz w:val="24"/>
-          <w:szCs w:val="24"/>
-          <w:lang w:val="en-US"/>
-          <w14:ligatures w14:val="none"/>
-        </w:rPr>
-        <w:t xml:space="preserve">        usecase "Navigate to Website" as NavigateWebsite</w:t>
-      </w:r>
-    </w:p>
-    <w:p>
-      <w:pPr>
-        <w:rPr>
-          <w:rFonts w:eastAsia="Calibri" w:cstheme="minorHAnsi"/>
-          <w:kern w:val="0"/>
-          <w:sz w:val="24"/>
-          <w:szCs w:val="24"/>
-          <w:lang w:val="en-US"/>
-          <w14:ligatures w14:val="none"/>
-        </w:rPr>
-      </w:pPr>
-      <w:r>
-        <w:rPr>
-          <w:rFonts w:eastAsia="Calibri" w:cstheme="minorHAnsi"/>
-          <w:kern w:val="0"/>
-          <w:sz w:val="24"/>
-          <w:szCs w:val="24"/>
-          <w:lang w:val="en-US"/>
-          <w14:ligatures w14:val="none"/>
-        </w:rPr>
-        <w:t xml:space="preserve">        usecase "Login to Website" as LoginWebsite</w:t>
-      </w:r>
-    </w:p>
-    <w:p>
-      <w:pPr>
-        <w:rPr>
-          <w:rFonts w:eastAsia="Calibri" w:cstheme="minorHAnsi"/>
-          <w:kern w:val="0"/>
-          <w:sz w:val="24"/>
-          <w:szCs w:val="24"/>
-          <w:lang w:val="en-US"/>
-          <w14:ligatures w14:val="none"/>
-        </w:rPr>
-      </w:pPr>
-      <w:r>
-        <w:rPr>
-          <w:rFonts w:eastAsia="Calibri" w:cstheme="minorHAnsi"/>
-          <w:kern w:val="0"/>
-          <w:sz w:val="24"/>
-          <w:szCs w:val="24"/>
-          <w:lang w:val="en-US"/>
-          <w14:ligatures w14:val="none"/>
-        </w:rPr>
-        <w:t xml:space="preserve">        usecase "Close Browser" as CloseBrowser</w:t>
+        <w:t>skinparam componentStyle uml2</w:t>
+      </w:r>
+    </w:p>
+    <w:p>
+      <w:pPr>
+        <w:rPr>
+          <w:rFonts w:eastAsia="Calibri" w:cstheme="minorHAnsi"/>
+          <w:kern w:val="0"/>
+          <w:sz w:val="24"/>
+          <w:szCs w:val="24"/>
+          <w:lang w:val="en-US"/>
+          <w14:ligatures w14:val="none"/>
+        </w:rPr>
+      </w:pPr>
+    </w:p>
+    <w:p>
+      <w:pPr>
+        <w:rPr>
+          <w:rFonts w:eastAsia="Calibri" w:cstheme="minorHAnsi"/>
+          <w:kern w:val="0"/>
+          <w:sz w:val="24"/>
+          <w:szCs w:val="24"/>
+          <w:lang w:val="en-US"/>
+          <w14:ligatures w14:val="none"/>
+        </w:rPr>
+      </w:pPr>
+      <w:r>
+        <w:rPr>
+          <w:rFonts w:eastAsia="Calibri" w:cstheme="minorHAnsi"/>
+          <w:kern w:val="0"/>
+          <w:sz w:val="24"/>
+          <w:szCs w:val="24"/>
+          <w:lang w:val="en-US"/>
+          <w14:ligatures w14:val="none"/>
+        </w:rPr>
+        <w:t>' Define colors for layers and components</w:t>
+      </w:r>
+    </w:p>
+    <w:p>
+      <w:pPr>
+        <w:rPr>
+          <w:rFonts w:eastAsia="Calibri" w:cstheme="minorHAnsi"/>
+          <w:kern w:val="0"/>
+          <w:sz w:val="24"/>
+          <w:szCs w:val="24"/>
+          <w:lang w:val="en-US"/>
+          <w14:ligatures w14:val="none"/>
+        </w:rPr>
+      </w:pPr>
+      <w:r>
+        <w:rPr>
+          <w:rFonts w:eastAsia="Calibri" w:cstheme="minorHAnsi"/>
+          <w:kern w:val="0"/>
+          <w:sz w:val="24"/>
+          <w:szCs w:val="24"/>
+          <w:lang w:val="en-US"/>
+          <w14:ligatures w14:val="none"/>
+        </w:rPr>
+        <w:t>skinparam component {</w:t>
+      </w:r>
+    </w:p>
+    <w:p>
+      <w:pPr>
+        <w:rPr>
+          <w:rFonts w:eastAsia="Calibri" w:cstheme="minorHAnsi"/>
+          <w:kern w:val="0"/>
+          <w:sz w:val="24"/>
+          <w:szCs w:val="24"/>
+          <w:lang w:val="en-US"/>
+          <w14:ligatures w14:val="none"/>
+        </w:rPr>
+      </w:pPr>
+      <w:r>
+        <w:rPr>
+          <w:rFonts w:eastAsia="Calibri" w:cstheme="minorHAnsi"/>
+          <w:kern w:val="0"/>
+          <w:sz w:val="24"/>
+          <w:szCs w:val="24"/>
+          <w:lang w:val="en-US"/>
+          <w14:ligatures w14:val="none"/>
+        </w:rPr>
+        <w:t xml:space="preserve">    BackgroundColor&lt;&lt;Presentation&gt;&gt; LavenderBlush</w:t>
+      </w:r>
+    </w:p>
+    <w:p>
+      <w:pPr>
+        <w:rPr>
+          <w:rFonts w:eastAsia="Calibri" w:cstheme="minorHAnsi"/>
+          <w:kern w:val="0"/>
+          <w:sz w:val="24"/>
+          <w:szCs w:val="24"/>
+          <w:lang w:val="en-US"/>
+          <w14:ligatures w14:val="none"/>
+        </w:rPr>
+      </w:pPr>
+      <w:r>
+        <w:rPr>
+          <w:rFonts w:eastAsia="Calibri" w:cstheme="minorHAnsi"/>
+          <w:kern w:val="0"/>
+          <w:sz w:val="24"/>
+          <w:szCs w:val="24"/>
+          <w:lang w:val="en-US"/>
+          <w14:ligatures w14:val="none"/>
+        </w:rPr>
+        <w:t xml:space="preserve">    BackgroundColor&lt;&lt;Business&gt;&gt; PaleGreen</w:t>
+      </w:r>
+    </w:p>
+    <w:p>
+      <w:pPr>
+        <w:rPr>
+          <w:rFonts w:eastAsia="Calibri" w:cstheme="minorHAnsi"/>
+          <w:kern w:val="0"/>
+          <w:sz w:val="24"/>
+          <w:szCs w:val="24"/>
+          <w:lang w:val="en-US"/>
+          <w14:ligatures w14:val="none"/>
+        </w:rPr>
+      </w:pPr>
+      <w:r>
+        <w:rPr>
+          <w:rFonts w:eastAsia="Calibri" w:cstheme="minorHAnsi"/>
+          <w:kern w:val="0"/>
+          <w:sz w:val="24"/>
+          <w:szCs w:val="24"/>
+          <w:lang w:val="en-US"/>
+          <w14:ligatures w14:val="none"/>
+        </w:rPr>
+        <w:t xml:space="preserve">    BackgroundColor&lt;&lt;DataAccess&gt;&gt; PeachPuff</w:t>
+      </w:r>
+    </w:p>
+    <w:p>
+      <w:pPr>
+        <w:rPr>
+          <w:rFonts w:eastAsia="Calibri" w:cstheme="minorHAnsi"/>
+          <w:kern w:val="0"/>
+          <w:sz w:val="24"/>
+          <w:szCs w:val="24"/>
+          <w:lang w:val="en-US"/>
+          <w14:ligatures w14:val="none"/>
+        </w:rPr>
+      </w:pPr>
+      <w:r>
+        <w:rPr>
+          <w:rFonts w:eastAsia="Calibri" w:cstheme="minorHAnsi"/>
+          <w:kern w:val="0"/>
+          <w:sz w:val="24"/>
+          <w:szCs w:val="24"/>
+          <w:lang w:val="en-US"/>
+          <w14:ligatures w14:val="none"/>
+        </w:rPr>
+        <w:t xml:space="preserve">    BackgroundColor&lt;&lt;UI&gt;&gt; Lavender</w:t>
+      </w:r>
+    </w:p>
+    <w:p>
+      <w:pPr>
+        <w:rPr>
+          <w:rFonts w:eastAsia="Calibri" w:cstheme="minorHAnsi"/>
+          <w:kern w:val="0"/>
+          <w:sz w:val="24"/>
+          <w:szCs w:val="24"/>
+          <w:lang w:val="en-US"/>
+          <w14:ligatures w14:val="none"/>
+        </w:rPr>
+      </w:pPr>
+      <w:r>
+        <w:rPr>
+          <w:rFonts w:eastAsia="Calibri" w:cstheme="minorHAnsi"/>
+          <w:kern w:val="0"/>
+          <w:sz w:val="24"/>
+          <w:szCs w:val="24"/>
+          <w:lang w:val="en-US"/>
+          <w14:ligatures w14:val="none"/>
+        </w:rPr>
+        <w:t xml:space="preserve">    BackgroundColor&lt;&lt;Controls&gt;&gt; PaleGreen</w:t>
+      </w:r>
+    </w:p>
+    <w:p>
+      <w:pPr>
+        <w:rPr>
+          <w:rFonts w:eastAsia="Calibri" w:cstheme="minorHAnsi"/>
+          <w:kern w:val="0"/>
+          <w:sz w:val="24"/>
+          <w:szCs w:val="24"/>
+          <w:lang w:val="en-US"/>
+          <w14:ligatures w14:val="none"/>
+        </w:rPr>
+      </w:pPr>
+      <w:r>
+        <w:rPr>
+          <w:rFonts w:eastAsia="Calibri" w:cstheme="minorHAnsi"/>
+          <w:kern w:val="0"/>
+          <w:sz w:val="24"/>
+          <w:szCs w:val="24"/>
+          <w:lang w:val="en-US"/>
+          <w14:ligatures w14:val="none"/>
+        </w:rPr>
+        <w:lastRenderedPageBreak/>
+        <w:t xml:space="preserve">    BackgroundColor&lt;&lt;Entities&gt;&gt; Wheat</w:t>
+      </w:r>
+    </w:p>
+    <w:p>
+      <w:pPr>
+        <w:rPr>
+          <w:rFonts w:eastAsia="Calibri" w:cstheme="minorHAnsi"/>
+          <w:kern w:val="0"/>
+          <w:sz w:val="24"/>
+          <w:szCs w:val="24"/>
+          <w:lang w:val="en-US"/>
+          <w14:ligatures w14:val="none"/>
+        </w:rPr>
+      </w:pPr>
+      <w:r>
+        <w:rPr>
+          <w:rFonts w:eastAsia="Calibri" w:cstheme="minorHAnsi"/>
+          <w:kern w:val="0"/>
+          <w:sz w:val="24"/>
+          <w:szCs w:val="24"/>
+          <w:lang w:val="en-US"/>
+          <w14:ligatures w14:val="none"/>
+        </w:rPr>
+        <w:t xml:space="preserve">    BackgroundColor&lt;&lt;Exports&gt;&gt; LightGoldenRodYellow</w:t>
+      </w:r>
+    </w:p>
+    <w:p>
+      <w:pPr>
+        <w:rPr>
+          <w:rFonts w:eastAsia="Calibri" w:cstheme="minorHAnsi"/>
+          <w:kern w:val="0"/>
+          <w:sz w:val="24"/>
+          <w:szCs w:val="24"/>
+          <w:lang w:val="en-US"/>
+          <w14:ligatures w14:val="none"/>
+        </w:rPr>
+      </w:pPr>
+      <w:r>
+        <w:rPr>
+          <w:rFonts w:eastAsia="Calibri" w:cstheme="minorHAnsi"/>
+          <w:kern w:val="0"/>
+          <w:sz w:val="24"/>
+          <w:szCs w:val="24"/>
+          <w:lang w:val="en-US"/>
+          <w14:ligatures w14:val="none"/>
+        </w:rPr>
+        <w:t>}</w:t>
+      </w:r>
+    </w:p>
+    <w:p>
+      <w:pPr>
+        <w:rPr>
+          <w:rFonts w:eastAsia="Calibri" w:cstheme="minorHAnsi"/>
+          <w:kern w:val="0"/>
+          <w:sz w:val="24"/>
+          <w:szCs w:val="24"/>
+          <w:lang w:val="en-US"/>
+          <w14:ligatures w14:val="none"/>
+        </w:rPr>
+      </w:pPr>
+    </w:p>
+    <w:p>
+      <w:pPr>
+        <w:rPr>
+          <w:rFonts w:eastAsia="Calibri" w:cstheme="minorHAnsi"/>
+          <w:kern w:val="0"/>
+          <w:sz w:val="24"/>
+          <w:szCs w:val="24"/>
+          <w:lang w:val="en-US"/>
+          <w14:ligatures w14:val="none"/>
+        </w:rPr>
+      </w:pPr>
+      <w:r>
+        <w:rPr>
+          <w:rFonts w:eastAsia="Calibri" w:cstheme="minorHAnsi"/>
+          <w:kern w:val="0"/>
+          <w:sz w:val="24"/>
+          <w:szCs w:val="24"/>
+          <w:lang w:val="en-US"/>
+          <w14:ligatures w14:val="none"/>
+        </w:rPr>
+        <w:t>' Presentation Layer</w:t>
+      </w:r>
+    </w:p>
+    <w:p>
+      <w:pPr>
+        <w:rPr>
+          <w:rFonts w:eastAsia="Calibri" w:cstheme="minorHAnsi"/>
+          <w:kern w:val="0"/>
+          <w:sz w:val="24"/>
+          <w:szCs w:val="24"/>
+          <w:lang w:val="en-US"/>
+          <w14:ligatures w14:val="none"/>
+        </w:rPr>
+      </w:pPr>
+      <w:r>
+        <w:rPr>
+          <w:rFonts w:eastAsia="Calibri" w:cstheme="minorHAnsi"/>
+          <w:kern w:val="0"/>
+          <w:sz w:val="24"/>
+          <w:szCs w:val="24"/>
+          <w:lang w:val="en-US"/>
+          <w14:ligatures w14:val="none"/>
+        </w:rPr>
+        <w:t>package "Presentation Layer" as PL&lt;&lt;Presentation&gt;&gt; {</w:t>
+      </w:r>
+    </w:p>
+    <w:p>
+      <w:pPr>
+        <w:rPr>
+          <w:rFonts w:eastAsia="Calibri" w:cstheme="minorHAnsi"/>
+          <w:kern w:val="0"/>
+          <w:sz w:val="24"/>
+          <w:szCs w:val="24"/>
+          <w:lang w:val="en-US"/>
+          <w14:ligatures w14:val="none"/>
+        </w:rPr>
+      </w:pPr>
+      <w:r>
+        <w:rPr>
+          <w:rFonts w:eastAsia="Calibri" w:cstheme="minorHAnsi"/>
+          <w:kern w:val="0"/>
+          <w:sz w:val="24"/>
+          <w:szCs w:val="24"/>
+          <w:lang w:val="en-US"/>
+          <w14:ligatures w14:val="none"/>
+        </w:rPr>
+        <w:t xml:space="preserve">    component "User Interface" as UI &lt;&lt;UI&gt;&gt; {</w:t>
+      </w:r>
+    </w:p>
+    <w:p>
+      <w:pPr>
+        <w:rPr>
+          <w:rFonts w:eastAsia="Calibri" w:cstheme="minorHAnsi"/>
+          <w:kern w:val="0"/>
+          <w:sz w:val="24"/>
+          <w:szCs w:val="24"/>
+          <w:lang w:val="en-US"/>
+          <w14:ligatures w14:val="none"/>
+        </w:rPr>
+      </w:pPr>
+      <w:r>
+        <w:rPr>
+          <w:rFonts w:eastAsia="Calibri" w:cstheme="minorHAnsi"/>
+          <w:kern w:val="0"/>
+          <w:sz w:val="24"/>
+          <w:szCs w:val="24"/>
+          <w:lang w:val="en-US"/>
+          <w14:ligatures w14:val="none"/>
+        </w:rPr>
+        <w:t xml:space="preserve">        [Command Handling]</w:t>
+      </w:r>
+    </w:p>
+    <w:p>
+      <w:pPr>
+        <w:rPr>
+          <w:rFonts w:eastAsia="Calibri" w:cstheme="minorHAnsi"/>
+          <w:kern w:val="0"/>
+          <w:sz w:val="24"/>
+          <w:szCs w:val="24"/>
+          <w:lang w:val="en-US"/>
+          <w14:ligatures w14:val="none"/>
+        </w:rPr>
+      </w:pPr>
+      <w:r>
+        <w:rPr>
+          <w:rFonts w:eastAsia="Calibri" w:cstheme="minorHAnsi"/>
+          <w:kern w:val="0"/>
+          <w:sz w:val="24"/>
+          <w:szCs w:val="24"/>
+          <w:lang w:val="en-US"/>
+          <w14:ligatures w14:val="none"/>
+        </w:rPr>
+        <w:t xml:space="preserve">        [Monitoring Commands]</w:t>
+      </w:r>
+    </w:p>
+    <w:p>
+      <w:pPr>
+        <w:rPr>
+          <w:rFonts w:eastAsia="Calibri" w:cstheme="minorHAnsi"/>
+          <w:kern w:val="0"/>
+          <w:sz w:val="24"/>
+          <w:szCs w:val="24"/>
+          <w:lang w:val="en-US"/>
+          <w14:ligatures w14:val="none"/>
+        </w:rPr>
+      </w:pPr>
+      <w:r>
+        <w:rPr>
+          <w:rFonts w:eastAsia="Calibri" w:cstheme="minorHAnsi"/>
+          <w:kern w:val="0"/>
+          <w:sz w:val="24"/>
+          <w:szCs w:val="24"/>
+          <w:lang w:val="en-US"/>
+          <w14:ligatures w14:val="none"/>
+        </w:rPr>
+        <w:t xml:space="preserve">        [Browser Interaction Commands]</w:t>
       </w:r>
     </w:p>
     <w:p>
@@ -426,145 +971,203 @@
           <w:lang w:val="en-US"/>
           <w14:ligatures w14:val="none"/>
         </w:rPr>
-        <w:t xml:space="preserve">    package "MonitoringOperations" {</w:t>
-      </w:r>
-    </w:p>
-    <w:p>
-      <w:pPr>
-        <w:rPr>
-          <w:rFonts w:eastAsia="Calibri" w:cstheme="minorHAnsi"/>
-          <w:kern w:val="0"/>
-          <w:sz w:val="24"/>
-          <w:szCs w:val="24"/>
-          <w:lang w:val="en-US"/>
-          <w14:ligatures w14:val="none"/>
-        </w:rPr>
-      </w:pPr>
-      <w:r>
-        <w:rPr>
-          <w:rFonts w:eastAsia="Calibri" w:cstheme="minorHAnsi"/>
-          <w:kern w:val="0"/>
-          <w:sz w:val="24"/>
-          <w:szCs w:val="24"/>
-          <w:lang w:val="en-US"/>
-          <w14:ligatures w14:val="none"/>
-        </w:rPr>
-        <w:t xml:space="preserve">        usecase "Check Availability" as CheckAvailability</w:t>
-      </w:r>
-    </w:p>
-    <w:p>
-      <w:pPr>
-        <w:rPr>
-          <w:rFonts w:eastAsia="Calibri" w:cstheme="minorHAnsi"/>
-          <w:kern w:val="0"/>
-          <w:sz w:val="24"/>
-          <w:szCs w:val="24"/>
-          <w:lang w:val="en-US"/>
-          <w14:ligatures w14:val="none"/>
-        </w:rPr>
-      </w:pPr>
-      <w:r>
-        <w:rPr>
-          <w:rFonts w:eastAsia="Calibri" w:cstheme="minorHAnsi"/>
-          <w:kern w:val="0"/>
-          <w:sz w:val="24"/>
-          <w:szCs w:val="24"/>
-          <w:lang w:val="en-US"/>
-          <w14:ligatures w14:val="none"/>
-        </w:rPr>
-        <w:t xml:space="preserve">        usecase "Start Monitoring Availability" as StartMonitoringAvailability</w:t>
-      </w:r>
-    </w:p>
-    <w:p>
-      <w:pPr>
-        <w:rPr>
-          <w:rFonts w:eastAsia="Calibri" w:cstheme="minorHAnsi"/>
-          <w:kern w:val="0"/>
-          <w:sz w:val="24"/>
-          <w:szCs w:val="24"/>
-          <w:lang w:val="en-US"/>
-          <w14:ligatures w14:val="none"/>
-        </w:rPr>
-      </w:pPr>
-      <w:r>
-        <w:rPr>
-          <w:rFonts w:eastAsia="Calibri" w:cstheme="minorHAnsi"/>
-          <w:kern w:val="0"/>
-          <w:sz w:val="24"/>
-          <w:szCs w:val="24"/>
-          <w:lang w:val="en-US"/>
-          <w14:ligatures w14:val="none"/>
-        </w:rPr>
-        <w:t xml:space="preserve">        usecase "Stop Monitoring Availability" as StopMonitoringAvailability</w:t>
-      </w:r>
-    </w:p>
-    <w:p>
-      <w:pPr>
-        <w:rPr>
-          <w:rFonts w:eastAsia="Calibri" w:cstheme="minorHAnsi"/>
-          <w:kern w:val="0"/>
-          <w:sz w:val="24"/>
-          <w:szCs w:val="24"/>
-          <w:lang w:val="en-US"/>
-          <w14:ligatures w14:val="none"/>
-        </w:rPr>
-      </w:pPr>
-      <w:r>
-        <w:rPr>
-          <w:rFonts w:eastAsia="Calibri" w:cstheme="minorHAnsi"/>
-          <w:kern w:val="0"/>
-          <w:sz w:val="24"/>
-          <w:szCs w:val="24"/>
-          <w:lang w:val="en-US"/>
-          <w14:ligatures w14:val="none"/>
-        </w:rPr>
-        <w:t xml:space="preserve">        usecase "Get Price" as GetPrice</w:t>
-      </w:r>
-    </w:p>
-    <w:p>
-      <w:pPr>
-        <w:rPr>
-          <w:rFonts w:eastAsia="Calibri" w:cstheme="minorHAnsi"/>
-          <w:kern w:val="0"/>
-          <w:sz w:val="24"/>
-          <w:szCs w:val="24"/>
-          <w:lang w:val="en-US"/>
-          <w14:ligatures w14:val="none"/>
-        </w:rPr>
-      </w:pPr>
-      <w:r>
-        <w:rPr>
-          <w:rFonts w:eastAsia="Calibri" w:cstheme="minorHAnsi"/>
-          <w:kern w:val="0"/>
-          <w:sz w:val="24"/>
-          <w:szCs w:val="24"/>
-          <w:lang w:val="en-US"/>
-          <w14:ligatures w14:val="none"/>
-        </w:rPr>
-        <w:t xml:space="preserve">        usecase "Start Monitoring Price" as StartMonitoringPrice</w:t>
-      </w:r>
-    </w:p>
-    <w:p>
-      <w:pPr>
-        <w:rPr>
-          <w:rFonts w:eastAsia="Calibri" w:cstheme="minorHAnsi"/>
-          <w:kern w:val="0"/>
-          <w:sz w:val="24"/>
-          <w:szCs w:val="24"/>
-          <w:lang w:val="en-US"/>
-          <w14:ligatures w14:val="none"/>
-        </w:rPr>
-      </w:pPr>
-      <w:r>
-        <w:rPr>
-          <w:rFonts w:eastAsia="Calibri" w:cstheme="minorHAnsi"/>
-          <w:kern w:val="0"/>
-          <w:sz w:val="24"/>
-          <w:szCs w:val="24"/>
-          <w:lang w:val="en-US"/>
-          <w14:ligatures w14:val="none"/>
-        </w:rPr>
-        <w:t xml:space="preserve">        usecase "Stop Monitoring Price" as StopMonitoringPrice</w:t>
+        <w:t>}</w:t>
+      </w:r>
+    </w:p>
+    <w:p>
+      <w:pPr>
+        <w:rPr>
+          <w:rFonts w:eastAsia="Calibri" w:cstheme="minorHAnsi"/>
+          <w:kern w:val="0"/>
+          <w:sz w:val="24"/>
+          <w:szCs w:val="24"/>
+          <w:lang w:val="en-US"/>
+          <w14:ligatures w14:val="none"/>
+        </w:rPr>
+      </w:pPr>
+    </w:p>
+    <w:p>
+      <w:pPr>
+        <w:rPr>
+          <w:rFonts w:eastAsia="Calibri" w:cstheme="minorHAnsi"/>
+          <w:kern w:val="0"/>
+          <w:sz w:val="24"/>
+          <w:szCs w:val="24"/>
+          <w:lang w:val="en-US"/>
+          <w14:ligatures w14:val="none"/>
+        </w:rPr>
+      </w:pPr>
+      <w:r>
+        <w:rPr>
+          <w:rFonts w:eastAsia="Calibri" w:cstheme="minorHAnsi"/>
+          <w:kern w:val="0"/>
+          <w:sz w:val="24"/>
+          <w:szCs w:val="24"/>
+          <w:lang w:val="en-US"/>
+          <w14:ligatures w14:val="none"/>
+        </w:rPr>
+        <w:t>' Business Logic Layer</w:t>
+      </w:r>
+    </w:p>
+    <w:p>
+      <w:pPr>
+        <w:rPr>
+          <w:rFonts w:eastAsia="Calibri" w:cstheme="minorHAnsi"/>
+          <w:kern w:val="0"/>
+          <w:sz w:val="24"/>
+          <w:szCs w:val="24"/>
+          <w:lang w:val="en-US"/>
+          <w14:ligatures w14:val="none"/>
+        </w:rPr>
+      </w:pPr>
+      <w:r>
+        <w:rPr>
+          <w:rFonts w:eastAsia="Calibri" w:cstheme="minorHAnsi"/>
+          <w:kern w:val="0"/>
+          <w:sz w:val="24"/>
+          <w:szCs w:val="24"/>
+          <w:lang w:val="en-US"/>
+          <w14:ligatures w14:val="none"/>
+        </w:rPr>
+        <w:t>package "Business Logic Layer" as BLL&lt;&lt;Business&gt;&gt; {</w:t>
+      </w:r>
+    </w:p>
+    <w:p>
+      <w:pPr>
+        <w:rPr>
+          <w:rFonts w:eastAsia="Calibri" w:cstheme="minorHAnsi"/>
+          <w:kern w:val="0"/>
+          <w:sz w:val="24"/>
+          <w:szCs w:val="24"/>
+          <w:lang w:val="en-US"/>
+          <w14:ligatures w14:val="none"/>
+        </w:rPr>
+      </w:pPr>
+      <w:r>
+        <w:rPr>
+          <w:rFonts w:eastAsia="Calibri" w:cstheme="minorHAnsi"/>
+          <w:kern w:val="0"/>
+          <w:sz w:val="24"/>
+          <w:szCs w:val="24"/>
+          <w:lang w:val="en-US"/>
+          <w14:ligatures w14:val="none"/>
+        </w:rPr>
+        <w:t xml:space="preserve">    component "Control Objects" as Controls &lt;&lt;Controls&gt;&gt; {</w:t>
+      </w:r>
+    </w:p>
+    <w:p>
+      <w:pPr>
+        <w:rPr>
+          <w:rFonts w:eastAsia="Calibri" w:cstheme="minorHAnsi"/>
+          <w:kern w:val="0"/>
+          <w:sz w:val="24"/>
+          <w:szCs w:val="24"/>
+          <w:lang w:val="en-US"/>
+          <w14:ligatures w14:val="none"/>
+        </w:rPr>
+      </w:pPr>
+      <w:r>
+        <w:rPr>
+          <w:rFonts w:eastAsia="Calibri" w:cstheme="minorHAnsi"/>
+          <w:kern w:val="0"/>
+          <w:sz w:val="24"/>
+          <w:szCs w:val="24"/>
+          <w:lang w:val="en-US"/>
+          <w14:ligatures w14:val="none"/>
+        </w:rPr>
+        <w:t xml:space="preserve">        [Browser Control]</w:t>
+      </w:r>
+    </w:p>
+    <w:p>
+      <w:pPr>
+        <w:rPr>
+          <w:rFonts w:eastAsia="Calibri" w:cstheme="minorHAnsi"/>
+          <w:kern w:val="0"/>
+          <w:sz w:val="24"/>
+          <w:szCs w:val="24"/>
+          <w:lang w:val="en-US"/>
+          <w14:ligatures w14:val="none"/>
+        </w:rPr>
+      </w:pPr>
+      <w:r>
+        <w:rPr>
+          <w:rFonts w:eastAsia="Calibri" w:cstheme="minorHAnsi"/>
+          <w:kern w:val="0"/>
+          <w:sz w:val="24"/>
+          <w:szCs w:val="24"/>
+          <w:lang w:val="en-US"/>
+          <w14:ligatures w14:val="none"/>
+        </w:rPr>
+        <w:t xml:space="preserve">        [Price Monitoring Control]</w:t>
+      </w:r>
+    </w:p>
+    <w:p>
+      <w:pPr>
+        <w:rPr>
+          <w:rFonts w:eastAsia="Calibri" w:cstheme="minorHAnsi"/>
+          <w:kern w:val="0"/>
+          <w:sz w:val="24"/>
+          <w:szCs w:val="24"/>
+          <w:lang w:val="en-US"/>
+          <w14:ligatures w14:val="none"/>
+        </w:rPr>
+      </w:pPr>
+      <w:r>
+        <w:rPr>
+          <w:rFonts w:eastAsia="Calibri" w:cstheme="minorHAnsi"/>
+          <w:kern w:val="0"/>
+          <w:sz w:val="24"/>
+          <w:szCs w:val="24"/>
+          <w:lang w:val="en-US"/>
+          <w14:ligatures w14:val="none"/>
+        </w:rPr>
+        <w:t xml:space="preserve">        [Availability Monitoring Control]</w:t>
+      </w:r>
+    </w:p>
+    <w:p>
+      <w:pPr>
+        <w:rPr>
+          <w:rFonts w:eastAsia="Calibri" w:cstheme="minorHAnsi"/>
+          <w:kern w:val="0"/>
+          <w:sz w:val="24"/>
+          <w:szCs w:val="24"/>
+          <w:lang w:val="en-US"/>
+          <w14:ligatures w14:val="none"/>
+        </w:rPr>
+      </w:pPr>
+      <w:r>
+        <w:rPr>
+          <w:rFonts w:eastAsia="Calibri" w:cstheme="minorHAnsi"/>
+          <w:kern w:val="0"/>
+          <w:sz w:val="24"/>
+          <w:szCs w:val="24"/>
+          <w:lang w:val="en-US"/>
+          <w14:ligatures w14:val="none"/>
+        </w:rPr>
+        <w:t xml:space="preserve">        [User Authentication Control]</w:t>
+      </w:r>
+    </w:p>
+    <w:p>
+      <w:pPr>
+        <w:rPr>
+          <w:rFonts w:eastAsia="Calibri" w:cstheme="minorHAnsi"/>
+          <w:kern w:val="0"/>
+          <w:sz w:val="24"/>
+          <w:szCs w:val="24"/>
+          <w:lang w:val="en-US"/>
+          <w14:ligatures w14:val="none"/>
+        </w:rPr>
+      </w:pPr>
+      <w:r>
+        <w:rPr>
+          <w:rFonts w:eastAsia="Calibri" w:cstheme="minorHAnsi"/>
+          <w:kern w:val="0"/>
+          <w:sz w:val="24"/>
+          <w:szCs w:val="24"/>
+          <w:lang w:val="en-US"/>
+          <w14:ligatures w14:val="none"/>
+        </w:rPr>
+        <w:t xml:space="preserve">        [Notification Control]</w:t>
       </w:r>
     </w:p>
     <w:p>
@@ -610,30 +1213,134 @@
           <w:lang w:val="en-US"/>
           <w14:ligatures w14:val="none"/>
         </w:rPr>
-        <w:t xml:space="preserve">    package "NotificationOperations" {</w:t>
-      </w:r>
-    </w:p>
-    <w:p>
-      <w:pPr>
-        <w:rPr>
-          <w:rFonts w:eastAsia="Calibri" w:cstheme="minorHAnsi"/>
-          <w:kern w:val="0"/>
-          <w:sz w:val="24"/>
-          <w:szCs w:val="24"/>
-          <w:lang w:val="en-US"/>
-          <w14:ligatures w14:val="none"/>
-        </w:rPr>
-      </w:pPr>
-      <w:r>
-        <w:rPr>
-          <w:rFonts w:eastAsia="Calibri" w:cstheme="minorHAnsi"/>
-          <w:kern w:val="0"/>
-          <w:sz w:val="24"/>
-          <w:szCs w:val="24"/>
-          <w:lang w:val="en-US"/>
-          <w14:ligatures w14:val="none"/>
-        </w:rPr>
-        <w:t xml:space="preserve">        usecase "Receive Email" as ReceiveEmail</w:t>
+        <w:t>}</w:t>
+      </w:r>
+    </w:p>
+    <w:p>
+      <w:pPr>
+        <w:rPr>
+          <w:rFonts w:eastAsia="Calibri" w:cstheme="minorHAnsi"/>
+          <w:kern w:val="0"/>
+          <w:sz w:val="24"/>
+          <w:szCs w:val="24"/>
+          <w:lang w:val="en-US"/>
+          <w14:ligatures w14:val="none"/>
+        </w:rPr>
+      </w:pPr>
+    </w:p>
+    <w:p>
+      <w:pPr>
+        <w:rPr>
+          <w:rFonts w:eastAsia="Calibri" w:cstheme="minorHAnsi"/>
+          <w:kern w:val="0"/>
+          <w:sz w:val="24"/>
+          <w:szCs w:val="24"/>
+          <w:lang w:val="en-US"/>
+          <w14:ligatures w14:val="none"/>
+        </w:rPr>
+      </w:pPr>
+      <w:r>
+        <w:rPr>
+          <w:rFonts w:eastAsia="Calibri" w:cstheme="minorHAnsi"/>
+          <w:kern w:val="0"/>
+          <w:sz w:val="24"/>
+          <w:szCs w:val="24"/>
+          <w:lang w:val="en-US"/>
+          <w14:ligatures w14:val="none"/>
+        </w:rPr>
+        <w:t>' Data Access Layer</w:t>
+      </w:r>
+    </w:p>
+    <w:p>
+      <w:pPr>
+        <w:rPr>
+          <w:rFonts w:eastAsia="Calibri" w:cstheme="minorHAnsi"/>
+          <w:kern w:val="0"/>
+          <w:sz w:val="24"/>
+          <w:szCs w:val="24"/>
+          <w:lang w:val="en-US"/>
+          <w14:ligatures w14:val="none"/>
+        </w:rPr>
+      </w:pPr>
+      <w:r>
+        <w:rPr>
+          <w:rFonts w:eastAsia="Calibri" w:cstheme="minorHAnsi"/>
+          <w:kern w:val="0"/>
+          <w:sz w:val="24"/>
+          <w:szCs w:val="24"/>
+          <w:lang w:val="en-US"/>
+          <w14:ligatures w14:val="none"/>
+        </w:rPr>
+        <w:t>package "Data Access Layer" as DAL&lt;&lt;DataAccess&gt;&gt; {</w:t>
+      </w:r>
+    </w:p>
+    <w:p>
+      <w:pPr>
+        <w:rPr>
+          <w:rFonts w:eastAsia="Calibri" w:cstheme="minorHAnsi"/>
+          <w:kern w:val="0"/>
+          <w:sz w:val="24"/>
+          <w:szCs w:val="24"/>
+          <w:lang w:val="en-US"/>
+          <w14:ligatures w14:val="none"/>
+        </w:rPr>
+      </w:pPr>
+      <w:r>
+        <w:rPr>
+          <w:rFonts w:eastAsia="Calibri" w:cstheme="minorHAnsi"/>
+          <w:kern w:val="0"/>
+          <w:sz w:val="24"/>
+          <w:szCs w:val="24"/>
+          <w:lang w:val="en-US"/>
+          <w14:ligatures w14:val="none"/>
+        </w:rPr>
+        <w:t xml:space="preserve">    component "Entity Objects" as Entities &lt;&lt;Entities&gt;&gt; {</w:t>
+      </w:r>
+    </w:p>
+    <w:p>
+      <w:pPr>
+        <w:rPr>
+          <w:rFonts w:eastAsia="Calibri" w:cstheme="minorHAnsi"/>
+          <w:kern w:val="0"/>
+          <w:sz w:val="24"/>
+          <w:szCs w:val="24"/>
+          <w:lang w:val="en-US"/>
+          <w14:ligatures w14:val="none"/>
+        </w:rPr>
+      </w:pPr>
+      <w:r>
+        <w:rPr>
+          <w:rFonts w:eastAsia="Calibri" w:cstheme="minorHAnsi"/>
+          <w:kern w:val="0"/>
+          <w:sz w:val="24"/>
+          <w:szCs w:val="24"/>
+          <w:lang w:val="en-US"/>
+          <w14:ligatures w14:val="none"/>
+        </w:rPr>
+        <w:t xml:space="preserve">        [Browser Entity]</w:t>
+      </w:r>
+    </w:p>
+    <w:p>
+      <w:pPr>
+        <w:rPr>
+          <w:rFonts w:eastAsia="Calibri" w:cstheme="minorHAnsi"/>
+          <w:kern w:val="0"/>
+          <w:sz w:val="24"/>
+          <w:szCs w:val="24"/>
+          <w:lang w:val="en-US"/>
+          <w14:ligatures w14:val="none"/>
+        </w:rPr>
+      </w:pPr>
+      <w:r>
+        <w:rPr>
+          <w:rFonts w:eastAsia="Calibri" w:cstheme="minorHAnsi"/>
+          <w:kern w:val="0"/>
+          <w:sz w:val="24"/>
+          <w:szCs w:val="24"/>
+          <w:lang w:val="en-US"/>
+          <w14:ligatures w14:val="none"/>
+        </w:rPr>
+        <w:t xml:space="preserve">        [Price Entity]</w:t>
       </w:r>
     </w:p>
     <w:p>
@@ -657,6 +1364,29 @@
           <w14:ligatures w14:val="none"/>
         </w:rPr>
         <w:lastRenderedPageBreak/>
+        <w:t xml:space="preserve">        [Availability Entity]</w:t>
+      </w:r>
+    </w:p>
+    <w:p>
+      <w:pPr>
+        <w:rPr>
+          <w:rFonts w:eastAsia="Calibri" w:cstheme="minorHAnsi"/>
+          <w:kern w:val="0"/>
+          <w:sz w:val="24"/>
+          <w:szCs w:val="24"/>
+          <w:lang w:val="en-US"/>
+          <w14:ligatures w14:val="none"/>
+        </w:rPr>
+      </w:pPr>
+      <w:r>
+        <w:rPr>
+          <w:rFonts w:eastAsia="Calibri" w:cstheme="minorHAnsi"/>
+          <w:kern w:val="0"/>
+          <w:sz w:val="24"/>
+          <w:szCs w:val="24"/>
+          <w:lang w:val="en-US"/>
+          <w14:ligatures w14:val="none"/>
+        </w:rPr>
         <w:t xml:space="preserve">    }</w:t>
       </w:r>
     </w:p>
@@ -671,74 +1401,85 @@
           <w14:ligatures w14:val="none"/>
         </w:rPr>
       </w:pPr>
-    </w:p>
-    <w:p>
-      <w:pPr>
-        <w:rPr>
-          <w:rFonts w:eastAsia="Calibri" w:cstheme="minorHAnsi"/>
-          <w:kern w:val="0"/>
-          <w:sz w:val="24"/>
-          <w:szCs w:val="24"/>
-          <w:lang w:val="en-US"/>
-          <w14:ligatures w14:val="none"/>
-        </w:rPr>
-      </w:pPr>
-      <w:r>
-        <w:rPr>
-          <w:rFonts w:eastAsia="Calibri" w:cstheme="minorHAnsi"/>
-          <w:kern w:val="0"/>
-          <w:sz w:val="24"/>
-          <w:szCs w:val="24"/>
-          <w:lang w:val="en-US"/>
-          <w14:ligatures w14:val="none"/>
-        </w:rPr>
-        <w:t xml:space="preserve">    ' Positioning for visual alignment</w:t>
-      </w:r>
-    </w:p>
-    <w:p>
-      <w:pPr>
-        <w:rPr>
-          <w:rFonts w:eastAsia="Calibri" w:cstheme="minorHAnsi"/>
-          <w:kern w:val="0"/>
-          <w:sz w:val="24"/>
-          <w:szCs w:val="24"/>
-          <w:lang w:val="en-US"/>
-          <w14:ligatures w14:val="none"/>
-        </w:rPr>
-      </w:pPr>
-      <w:r>
-        <w:rPr>
-          <w:rFonts w:eastAsia="Calibri" w:cstheme="minorHAnsi"/>
-          <w:kern w:val="0"/>
-          <w:sz w:val="24"/>
-          <w:szCs w:val="24"/>
-          <w:lang w:val="en-US"/>
-          <w14:ligatures w14:val="none"/>
-        </w:rPr>
-        <w:t xml:space="preserve">    BrowserOperations -[hidden]d- MonitoringOperations</w:t>
-      </w:r>
-    </w:p>
-    <w:p>
-      <w:pPr>
-        <w:rPr>
-          <w:rFonts w:eastAsia="Calibri" w:cstheme="minorHAnsi"/>
-          <w:kern w:val="0"/>
-          <w:sz w:val="24"/>
-          <w:szCs w:val="24"/>
-          <w:lang w:val="en-US"/>
-          <w14:ligatures w14:val="none"/>
-        </w:rPr>
-      </w:pPr>
-      <w:r>
-        <w:rPr>
-          <w:rFonts w:eastAsia="Calibri" w:cstheme="minorHAnsi"/>
-          <w:kern w:val="0"/>
-          <w:sz w:val="24"/>
-          <w:szCs w:val="24"/>
-          <w:lang w:val="en-US"/>
-          <w14:ligatures w14:val="none"/>
-        </w:rPr>
-        <w:t xml:space="preserve">    MonitoringOperations -[hidden]d- NotificationOperations</w:t>
+      <w:r>
+        <w:rPr>
+          <w:rFonts w:eastAsia="Calibri" w:cstheme="minorHAnsi"/>
+          <w:kern w:val="0"/>
+          <w:sz w:val="24"/>
+          <w:szCs w:val="24"/>
+          <w:lang w:val="en-US"/>
+          <w14:ligatures w14:val="none"/>
+        </w:rPr>
+        <w:t xml:space="preserve">    component "Data Export Utilities" as Exports &lt;&lt;Exports&gt;&gt; {</w:t>
+      </w:r>
+    </w:p>
+    <w:p>
+      <w:pPr>
+        <w:rPr>
+          <w:rFonts w:eastAsia="Calibri" w:cstheme="minorHAnsi"/>
+          <w:kern w:val="0"/>
+          <w:sz w:val="24"/>
+          <w:szCs w:val="24"/>
+          <w:lang w:val="en-US"/>
+          <w14:ligatures w14:val="none"/>
+        </w:rPr>
+      </w:pPr>
+      <w:r>
+        <w:rPr>
+          <w:rFonts w:eastAsia="Calibri" w:cstheme="minorHAnsi"/>
+          <w:kern w:val="0"/>
+          <w:sz w:val="24"/>
+          <w:szCs w:val="24"/>
+          <w:lang w:val="en-US"/>
+          <w14:ligatures w14:val="none"/>
+        </w:rPr>
+        <w:t xml:space="preserve">        [Export to Excel]</w:t>
+      </w:r>
+    </w:p>
+    <w:p>
+      <w:pPr>
+        <w:rPr>
+          <w:rFonts w:eastAsia="Calibri" w:cstheme="minorHAnsi"/>
+          <w:kern w:val="0"/>
+          <w:sz w:val="24"/>
+          <w:szCs w:val="24"/>
+          <w:lang w:val="en-US"/>
+          <w14:ligatures w14:val="none"/>
+        </w:rPr>
+      </w:pPr>
+      <w:r>
+        <w:rPr>
+          <w:rFonts w:eastAsia="Calibri" w:cstheme="minorHAnsi"/>
+          <w:kern w:val="0"/>
+          <w:sz w:val="24"/>
+          <w:szCs w:val="24"/>
+          <w:lang w:val="en-US"/>
+          <w14:ligatures w14:val="none"/>
+        </w:rPr>
+        <w:t xml:space="preserve">        [Export to HTML]</w:t>
+      </w:r>
+    </w:p>
+    <w:p>
+      <w:pPr>
+        <w:rPr>
+          <w:rFonts w:eastAsia="Calibri" w:cstheme="minorHAnsi"/>
+          <w:kern w:val="0"/>
+          <w:sz w:val="24"/>
+          <w:szCs w:val="24"/>
+          <w:lang w:val="en-US"/>
+          <w14:ligatures w14:val="none"/>
+        </w:rPr>
+      </w:pPr>
+      <w:r>
+        <w:rPr>
+          <w:rFonts w:eastAsia="Calibri" w:cstheme="minorHAnsi"/>
+          <w:kern w:val="0"/>
+          <w:sz w:val="24"/>
+          <w:szCs w:val="24"/>
+          <w:lang w:val="en-US"/>
+          <w14:ligatures w14:val="none"/>
+        </w:rPr>
+        <w:t xml:space="preserve">    }</w:t>
       </w:r>
     </w:p>
     <w:p>
@@ -775,490 +1516,6 @@
           <w14:ligatures w14:val="none"/>
         </w:rPr>
       </w:pPr>
-    </w:p>
-    <w:p>
-      <w:pPr>
-        <w:rPr>
-          <w:rFonts w:eastAsia="Calibri" w:cstheme="minorHAnsi"/>
-          <w:kern w:val="0"/>
-          <w:sz w:val="24"/>
-          <w:szCs w:val="24"/>
-          <w:lang w:val="en-US"/>
-          <w14:ligatures w14:val="none"/>
-        </w:rPr>
-      </w:pPr>
-      <w:r>
-        <w:rPr>
-          <w:rFonts w:eastAsia="Calibri" w:cstheme="minorHAnsi"/>
-          <w:kern w:val="0"/>
-          <w:sz w:val="24"/>
-          <w:szCs w:val="24"/>
-          <w:lang w:val="en-US"/>
-          <w14:ligatures w14:val="none"/>
-        </w:rPr>
-        <w:t>' User interactions with initial use case</w:t>
-      </w:r>
-    </w:p>
-    <w:p>
-      <w:pPr>
-        <w:rPr>
-          <w:rFonts w:eastAsia="Calibri" w:cstheme="minorHAnsi"/>
-          <w:kern w:val="0"/>
-          <w:sz w:val="24"/>
-          <w:szCs w:val="24"/>
-          <w:lang w:val="en-US"/>
-          <w14:ligatures w14:val="none"/>
-        </w:rPr>
-      </w:pPr>
-      <w:r>
-        <w:rPr>
-          <w:rFonts w:eastAsia="Calibri" w:cstheme="minorHAnsi"/>
-          <w:kern w:val="0"/>
-          <w:sz w:val="24"/>
-          <w:szCs w:val="24"/>
-          <w:lang w:val="en-US"/>
-          <w14:ligatures w14:val="none"/>
-        </w:rPr>
-        <w:t>User -left-&gt; ChatWithBot</w:t>
-      </w:r>
-    </w:p>
-    <w:p>
-      <w:pPr>
-        <w:rPr>
-          <w:rFonts w:eastAsia="Calibri" w:cstheme="minorHAnsi"/>
-          <w:kern w:val="0"/>
-          <w:sz w:val="24"/>
-          <w:szCs w:val="24"/>
-          <w:lang w:val="en-US"/>
-          <w14:ligatures w14:val="none"/>
-        </w:rPr>
-      </w:pPr>
-      <w:r>
-        <w:rPr>
-          <w:rFonts w:eastAsia="Calibri" w:cstheme="minorHAnsi"/>
-          <w:kern w:val="0"/>
-          <w:sz w:val="24"/>
-          <w:szCs w:val="24"/>
-          <w:lang w:val="en-US"/>
-          <w14:ligatures w14:val="none"/>
-        </w:rPr>
-        <w:t>User -left-&gt; NavigateWebsite</w:t>
-      </w:r>
-    </w:p>
-    <w:p>
-      <w:pPr>
-        <w:rPr>
-          <w:rFonts w:eastAsia="Calibri" w:cstheme="minorHAnsi"/>
-          <w:kern w:val="0"/>
-          <w:sz w:val="24"/>
-          <w:szCs w:val="24"/>
-          <w:lang w:val="en-US"/>
-          <w14:ligatures w14:val="none"/>
-        </w:rPr>
-      </w:pPr>
-      <w:r>
-        <w:rPr>
-          <w:rFonts w:eastAsia="Calibri" w:cstheme="minorHAnsi"/>
-          <w:kern w:val="0"/>
-          <w:sz w:val="24"/>
-          <w:szCs w:val="24"/>
-          <w:lang w:val="en-US"/>
-          <w14:ligatures w14:val="none"/>
-        </w:rPr>
-        <w:t>User -left-&gt; LoginWebsite</w:t>
-      </w:r>
-    </w:p>
-    <w:p>
-      <w:pPr>
-        <w:rPr>
-          <w:rFonts w:eastAsia="Calibri" w:cstheme="minorHAnsi"/>
-          <w:kern w:val="0"/>
-          <w:sz w:val="24"/>
-          <w:szCs w:val="24"/>
-          <w:lang w:val="en-US"/>
-          <w14:ligatures w14:val="none"/>
-        </w:rPr>
-      </w:pPr>
-      <w:r>
-        <w:rPr>
-          <w:rFonts w:eastAsia="Calibri" w:cstheme="minorHAnsi"/>
-          <w:kern w:val="0"/>
-          <w:sz w:val="24"/>
-          <w:szCs w:val="24"/>
-          <w:lang w:val="en-US"/>
-          <w14:ligatures w14:val="none"/>
-        </w:rPr>
-        <w:t>User -left-&gt; CloseBrowser</w:t>
-      </w:r>
-    </w:p>
-    <w:p>
-      <w:pPr>
-        <w:rPr>
-          <w:rFonts w:eastAsia="Calibri" w:cstheme="minorHAnsi"/>
-          <w:kern w:val="0"/>
-          <w:sz w:val="24"/>
-          <w:szCs w:val="24"/>
-          <w:lang w:val="en-US"/>
-          <w14:ligatures w14:val="none"/>
-        </w:rPr>
-      </w:pPr>
-      <w:r>
-        <w:rPr>
-          <w:rFonts w:eastAsia="Calibri" w:cstheme="minorHAnsi"/>
-          <w:kern w:val="0"/>
-          <w:sz w:val="24"/>
-          <w:szCs w:val="24"/>
-          <w:lang w:val="en-US"/>
-          <w14:ligatures w14:val="none"/>
-        </w:rPr>
-        <w:t>User -left-&gt; GetPrice</w:t>
-      </w:r>
-    </w:p>
-    <w:p>
-      <w:pPr>
-        <w:rPr>
-          <w:rFonts w:eastAsia="Calibri" w:cstheme="minorHAnsi"/>
-          <w:kern w:val="0"/>
-          <w:sz w:val="24"/>
-          <w:szCs w:val="24"/>
-          <w:lang w:val="en-US"/>
-          <w14:ligatures w14:val="none"/>
-        </w:rPr>
-      </w:pPr>
-      <w:r>
-        <w:rPr>
-          <w:rFonts w:eastAsia="Calibri" w:cstheme="minorHAnsi"/>
-          <w:kern w:val="0"/>
-          <w:sz w:val="24"/>
-          <w:szCs w:val="24"/>
-          <w:lang w:val="en-US"/>
-          <w14:ligatures w14:val="none"/>
-        </w:rPr>
-        <w:t>User -left-&gt; CheckAvailability</w:t>
-      </w:r>
-    </w:p>
-    <w:p>
-      <w:pPr>
-        <w:rPr>
-          <w:rFonts w:eastAsia="Calibri" w:cstheme="minorHAnsi"/>
-          <w:kern w:val="0"/>
-          <w:sz w:val="24"/>
-          <w:szCs w:val="24"/>
-          <w:lang w:val="en-US"/>
-          <w14:ligatures w14:val="none"/>
-        </w:rPr>
-      </w:pPr>
-      <w:r>
-        <w:rPr>
-          <w:rFonts w:eastAsia="Calibri" w:cstheme="minorHAnsi"/>
-          <w:kern w:val="0"/>
-          <w:sz w:val="24"/>
-          <w:szCs w:val="24"/>
-          <w:lang w:val="en-US"/>
-          <w14:ligatures w14:val="none"/>
-        </w:rPr>
-        <w:t>User -left-&gt; StartMonitoringPrice</w:t>
-      </w:r>
-    </w:p>
-    <w:p>
-      <w:pPr>
-        <w:rPr>
-          <w:rFonts w:eastAsia="Calibri" w:cstheme="minorHAnsi"/>
-          <w:kern w:val="0"/>
-          <w:sz w:val="24"/>
-          <w:szCs w:val="24"/>
-          <w:lang w:val="en-US"/>
-          <w14:ligatures w14:val="none"/>
-        </w:rPr>
-      </w:pPr>
-      <w:r>
-        <w:rPr>
-          <w:rFonts w:eastAsia="Calibri" w:cstheme="minorHAnsi"/>
-          <w:kern w:val="0"/>
-          <w:sz w:val="24"/>
-          <w:szCs w:val="24"/>
-          <w:lang w:val="en-US"/>
-          <w14:ligatures w14:val="none"/>
-        </w:rPr>
-        <w:t>User -left-&gt; StopMonitoringPrice</w:t>
-      </w:r>
-    </w:p>
-    <w:p>
-      <w:pPr>
-        <w:rPr>
-          <w:rFonts w:eastAsia="Calibri" w:cstheme="minorHAnsi"/>
-          <w:kern w:val="0"/>
-          <w:sz w:val="24"/>
-          <w:szCs w:val="24"/>
-          <w:lang w:val="en-US"/>
-          <w14:ligatures w14:val="none"/>
-        </w:rPr>
-      </w:pPr>
-      <w:r>
-        <w:rPr>
-          <w:rFonts w:eastAsia="Calibri" w:cstheme="minorHAnsi"/>
-          <w:kern w:val="0"/>
-          <w:sz w:val="24"/>
-          <w:szCs w:val="24"/>
-          <w:lang w:val="en-US"/>
-          <w14:ligatures w14:val="none"/>
-        </w:rPr>
-        <w:t>User -left-&gt; StartMonitoringAvailability</w:t>
-      </w:r>
-    </w:p>
-    <w:p>
-      <w:pPr>
-        <w:rPr>
-          <w:rFonts w:eastAsia="Calibri" w:cstheme="minorHAnsi"/>
-          <w:kern w:val="0"/>
-          <w:sz w:val="24"/>
-          <w:szCs w:val="24"/>
-          <w:lang w:val="en-US"/>
-          <w14:ligatures w14:val="none"/>
-        </w:rPr>
-      </w:pPr>
-      <w:r>
-        <w:rPr>
-          <w:rFonts w:eastAsia="Calibri" w:cstheme="minorHAnsi"/>
-          <w:kern w:val="0"/>
-          <w:sz w:val="24"/>
-          <w:szCs w:val="24"/>
-          <w:lang w:val="en-US"/>
-          <w14:ligatures w14:val="none"/>
-        </w:rPr>
-        <w:t>User -left-&gt; StopMonitoringAvailability</w:t>
-      </w:r>
-    </w:p>
-    <w:p>
-      <w:pPr>
-        <w:rPr>
-          <w:rFonts w:eastAsia="Calibri" w:cstheme="minorHAnsi"/>
-          <w:kern w:val="0"/>
-          <w:sz w:val="24"/>
-          <w:szCs w:val="24"/>
-          <w:lang w:val="en-US"/>
-          <w14:ligatures w14:val="none"/>
-        </w:rPr>
-      </w:pPr>
-      <w:r>
-        <w:rPr>
-          <w:rFonts w:eastAsia="Calibri" w:cstheme="minorHAnsi"/>
-          <w:kern w:val="0"/>
-          <w:sz w:val="24"/>
-          <w:szCs w:val="24"/>
-          <w:lang w:val="en-US"/>
-          <w14:ligatures w14:val="none"/>
-        </w:rPr>
-        <w:t>User -left-&gt; ReceiveEmail</w:t>
-      </w:r>
-    </w:p>
-    <w:p>
-      <w:pPr>
-        <w:rPr>
-          <w:rFonts w:eastAsia="Calibri" w:cstheme="minorHAnsi"/>
-          <w:kern w:val="0"/>
-          <w:sz w:val="24"/>
-          <w:szCs w:val="24"/>
-          <w:lang w:val="en-US"/>
-          <w14:ligatures w14:val="none"/>
-        </w:rPr>
-      </w:pPr>
-    </w:p>
-    <w:p>
-      <w:pPr>
-        <w:rPr>
-          <w:rFonts w:eastAsia="Calibri" w:cstheme="minorHAnsi"/>
-          <w:kern w:val="0"/>
-          <w:sz w:val="24"/>
-          <w:szCs w:val="24"/>
-          <w:lang w:val="en-US"/>
-          <w14:ligatures w14:val="none"/>
-        </w:rPr>
-      </w:pPr>
-      <w:r>
-        <w:rPr>
-          <w:rFonts w:eastAsia="Calibri" w:cstheme="minorHAnsi"/>
-          <w:kern w:val="0"/>
-          <w:sz w:val="24"/>
-          <w:szCs w:val="24"/>
-          <w:lang w:val="en-US"/>
-          <w14:ligatures w14:val="none"/>
-        </w:rPr>
-        <w:t>' Package extending relationships</w:t>
-      </w:r>
-    </w:p>
-    <w:p>
-      <w:pPr>
-        <w:rPr>
-          <w:rFonts w:eastAsia="Calibri" w:cstheme="minorHAnsi"/>
-          <w:kern w:val="0"/>
-          <w:sz w:val="24"/>
-          <w:szCs w:val="24"/>
-          <w:lang w:val="en-US"/>
-          <w14:ligatures w14:val="none"/>
-        </w:rPr>
-      </w:pPr>
-      <w:r>
-        <w:rPr>
-          <w:rFonts w:eastAsia="Calibri" w:cstheme="minorHAnsi"/>
-          <w:kern w:val="0"/>
-          <w:sz w:val="24"/>
-          <w:szCs w:val="24"/>
-          <w:lang w:val="en-US"/>
-          <w14:ligatures w14:val="none"/>
-        </w:rPr>
-        <w:t>ChatWithBot .right-&gt; BrowserOperations : &lt;&lt;extend&gt;&gt;</w:t>
-      </w:r>
-    </w:p>
-    <w:p>
-      <w:pPr>
-        <w:rPr>
-          <w:rFonts w:eastAsia="Calibri" w:cstheme="minorHAnsi"/>
-          <w:kern w:val="0"/>
-          <w:sz w:val="24"/>
-          <w:szCs w:val="24"/>
-          <w:lang w:val="en-US"/>
-          <w14:ligatures w14:val="none"/>
-        </w:rPr>
-      </w:pPr>
-      <w:r>
-        <w:rPr>
-          <w:rFonts w:eastAsia="Calibri" w:cstheme="minorHAnsi"/>
-          <w:kern w:val="0"/>
-          <w:sz w:val="24"/>
-          <w:szCs w:val="24"/>
-          <w:lang w:val="en-US"/>
-          <w14:ligatures w14:val="none"/>
-        </w:rPr>
-        <w:t>BrowserOperations .down-&gt; MonitoringOperations : &lt;&lt;extend&gt;&gt;</w:t>
-      </w:r>
-    </w:p>
-    <w:p>
-      <w:pPr>
-        <w:rPr>
-          <w:rFonts w:eastAsia="Calibri" w:cstheme="minorHAnsi"/>
-          <w:kern w:val="0"/>
-          <w:sz w:val="24"/>
-          <w:szCs w:val="24"/>
-          <w:lang w:val="en-US"/>
-          <w14:ligatures w14:val="none"/>
-        </w:rPr>
-      </w:pPr>
-      <w:r>
-        <w:rPr>
-          <w:rFonts w:eastAsia="Calibri" w:cstheme="minorHAnsi"/>
-          <w:kern w:val="0"/>
-          <w:sz w:val="24"/>
-          <w:szCs w:val="24"/>
-          <w:lang w:val="en-US"/>
-          <w14:ligatures w14:val="none"/>
-        </w:rPr>
-        <w:t>MonitoringOperations .down-&gt; NotificationOperations : &lt;&lt;extend&gt;&gt;</w:t>
-      </w:r>
-    </w:p>
-    <w:p>
-      <w:pPr>
-        <w:rPr>
-          <w:rFonts w:eastAsia="Calibri" w:cstheme="minorHAnsi"/>
-          <w:kern w:val="0"/>
-          <w:sz w:val="24"/>
-          <w:szCs w:val="24"/>
-          <w:lang w:val="en-US"/>
-          <w14:ligatures w14:val="none"/>
-        </w:rPr>
-      </w:pPr>
-    </w:p>
-    <w:p>
-      <w:pPr>
-        <w:rPr>
-          <w:rFonts w:eastAsia="Calibri" w:cstheme="minorHAnsi"/>
-          <w:kern w:val="0"/>
-          <w:sz w:val="24"/>
-          <w:szCs w:val="24"/>
-          <w:lang w:val="en-US"/>
-          <w14:ligatures w14:val="none"/>
-        </w:rPr>
-      </w:pPr>
-      <w:r>
-        <w:rPr>
-          <w:rFonts w:eastAsia="Calibri" w:cstheme="minorHAnsi"/>
-          <w:kern w:val="0"/>
-          <w:sz w:val="24"/>
-          <w:szCs w:val="24"/>
-          <w:lang w:val="en-US"/>
-          <w14:ligatures w14:val="none"/>
-        </w:rPr>
-        <w:t>' External interactions aligned to the right</w:t>
-      </w:r>
-    </w:p>
-    <w:p>
-      <w:pPr>
-        <w:rPr>
-          <w:rFonts w:eastAsia="Calibri" w:cstheme="minorHAnsi"/>
-          <w:kern w:val="0"/>
-          <w:sz w:val="24"/>
-          <w:szCs w:val="24"/>
-          <w:lang w:val="en-US"/>
-          <w14:ligatures w14:val="none"/>
-        </w:rPr>
-      </w:pPr>
-      <w:r>
-        <w:rPr>
-          <w:rFonts w:eastAsia="Calibri" w:cstheme="minorHAnsi"/>
-          <w:kern w:val="0"/>
-          <w:sz w:val="24"/>
-          <w:szCs w:val="24"/>
-          <w:lang w:val="en-US"/>
-          <w14:ligatures w14:val="none"/>
-        </w:rPr>
-        <w:t>ExternalHelpers --&gt; BrowserOperations</w:t>
-      </w:r>
-    </w:p>
-    <w:p>
-      <w:pPr>
-        <w:rPr>
-          <w:rFonts w:eastAsia="Calibri" w:cstheme="minorHAnsi"/>
-          <w:kern w:val="0"/>
-          <w:sz w:val="24"/>
-          <w:szCs w:val="24"/>
-          <w:lang w:val="en-US"/>
-          <w14:ligatures w14:val="none"/>
-        </w:rPr>
-      </w:pPr>
-      <w:r>
-        <w:rPr>
-          <w:rFonts w:eastAsia="Calibri" w:cstheme="minorHAnsi"/>
-          <w:kern w:val="0"/>
-          <w:sz w:val="24"/>
-          <w:szCs w:val="24"/>
-          <w:lang w:val="en-US"/>
-          <w14:ligatures w14:val="none"/>
-        </w:rPr>
-        <w:t>ExternalHelpers --&gt; ReceiveEmail</w:t>
-      </w:r>
-    </w:p>
-    <w:p>
-      <w:pPr>
-        <w:rPr>
-          <w:rFonts w:eastAsia="Calibri" w:cstheme="minorHAnsi"/>
-          <w:kern w:val="0"/>
-          <w:sz w:val="24"/>
-          <w:szCs w:val="24"/>
-          <w:lang w:val="en-US"/>
-          <w14:ligatures w14:val="none"/>
-        </w:rPr>
-      </w:pPr>
-      <w:r>
-        <w:rPr>
-          <w:rFonts w:eastAsia="Calibri" w:cstheme="minorHAnsi"/>
-          <w:kern w:val="0"/>
-          <w:sz w:val="24"/>
-          <w:szCs w:val="24"/>
-          <w:lang w:val="en-US"/>
-          <w14:ligatures w14:val="none"/>
-        </w:rPr>
-        <w:t>ExternalHelpers --&gt; ChatWithBot</w:t>
-      </w:r>
     </w:p>
     <w:p>
       <w:pPr>
@@ -1443,6 +1700,123 @@
     </w:lvl>
   </w:abstractNum>
   <w:abstractNum w:abstractNumId="1" w15:restartNumberingAfterBreak="0">
+    <w:nsid w:val="03DE0905"/>
+    <w:multiLevelType w:val="multilevel"/>
+    <w:tmpl w:val="66728F22"/>
+    <w:lvl w:ilvl="0">
+      <w:start w:val="1"/>
+      <w:numFmt w:val="decimal"/>
+      <w:lvlText w:val="%1."/>
+      <w:lvlJc w:val="left"/>
+      <w:pPr>
+        <w:tabs>
+          <w:tab w:val="num" w:pos="720"/>
+        </w:tabs>
+        <w:ind w:left="720" w:hanging="360"/>
+      </w:pPr>
+    </w:lvl>
+    <w:lvl w:ilvl="1">
+      <w:start w:val="1"/>
+      <w:numFmt w:val="bullet"/>
+      <w:lvlText w:val="o"/>
+      <w:lvlJc w:val="left"/>
+      <w:pPr>
+        <w:tabs>
+          <w:tab w:val="num" w:pos="1440"/>
+        </w:tabs>
+        <w:ind w:left="1440" w:hanging="360"/>
+      </w:pPr>
+      <w:rPr>
+        <w:rFonts w:ascii="Courier New" w:hAnsi="Courier New" w:hint="default"/>
+        <w:sz w:val="20"/>
+      </w:rPr>
+    </w:lvl>
+    <w:lvl w:ilvl="2" w:tentative="1">
+      <w:start w:val="1"/>
+      <w:numFmt w:val="decimal"/>
+      <w:lvlText w:val="%3."/>
+      <w:lvlJc w:val="left"/>
+      <w:pPr>
+        <w:tabs>
+          <w:tab w:val="num" w:pos="2160"/>
+        </w:tabs>
+        <w:ind w:left="2160" w:hanging="360"/>
+      </w:pPr>
+    </w:lvl>
+    <w:lvl w:ilvl="3" w:tentative="1">
+      <w:start w:val="1"/>
+      <w:numFmt w:val="decimal"/>
+      <w:lvlText w:val="%4."/>
+      <w:lvlJc w:val="left"/>
+      <w:pPr>
+        <w:tabs>
+          <w:tab w:val="num" w:pos="2880"/>
+        </w:tabs>
+        <w:ind w:left="2880" w:hanging="360"/>
+      </w:pPr>
+    </w:lvl>
+    <w:lvl w:ilvl="4" w:tentative="1">
+      <w:start w:val="1"/>
+      <w:numFmt w:val="decimal"/>
+      <w:lvlText w:val="%5."/>
+      <w:lvlJc w:val="left"/>
+      <w:pPr>
+        <w:tabs>
+          <w:tab w:val="num" w:pos="3600"/>
+        </w:tabs>
+        <w:ind w:left="3600" w:hanging="360"/>
+      </w:pPr>
+    </w:lvl>
+    <w:lvl w:ilvl="5" w:tentative="1">
+      <w:start w:val="1"/>
+      <w:numFmt w:val="decimal"/>
+      <w:lvlText w:val="%6."/>
+      <w:lvlJc w:val="left"/>
+      <w:pPr>
+        <w:tabs>
+          <w:tab w:val="num" w:pos="4320"/>
+        </w:tabs>
+        <w:ind w:left="4320" w:hanging="360"/>
+      </w:pPr>
+    </w:lvl>
+    <w:lvl w:ilvl="6" w:tentative="1">
+      <w:start w:val="1"/>
+      <w:numFmt w:val="decimal"/>
+      <w:lvlText w:val="%7."/>
+      <w:lvlJc w:val="left"/>
+      <w:pPr>
+        <w:tabs>
+          <w:tab w:val="num" w:pos="5040"/>
+        </w:tabs>
+        <w:ind w:left="5040" w:hanging="360"/>
+      </w:pPr>
+    </w:lvl>
+    <w:lvl w:ilvl="7" w:tentative="1">
+      <w:start w:val="1"/>
+      <w:numFmt w:val="decimal"/>
+      <w:lvlText w:val="%8."/>
+      <w:lvlJc w:val="left"/>
+      <w:pPr>
+        <w:tabs>
+          <w:tab w:val="num" w:pos="5760"/>
+        </w:tabs>
+        <w:ind w:left="5760" w:hanging="360"/>
+      </w:pPr>
+    </w:lvl>
+    <w:lvl w:ilvl="8" w:tentative="1">
+      <w:start w:val="1"/>
+      <w:numFmt w:val="decimal"/>
+      <w:lvlText w:val="%9."/>
+      <w:lvlJc w:val="left"/>
+      <w:pPr>
+        <w:tabs>
+          <w:tab w:val="num" w:pos="6480"/>
+        </w:tabs>
+        <w:ind w:left="6480" w:hanging="360"/>
+      </w:pPr>
+    </w:lvl>
+  </w:abstractNum>
+  <w:abstractNum w:abstractNumId="2" w15:restartNumberingAfterBreak="0">
     <w:nsid w:val="13E60671"/>
     <w:multiLevelType w:val="multilevel"/>
     <w:tmpl w:val="9F66898A"/>
@@ -1587,7 +1961,7 @@
       </w:rPr>
     </w:lvl>
   </w:abstractNum>
-  <w:abstractNum w:abstractNumId="2" w15:restartNumberingAfterBreak="0">
+  <w:abstractNum w:abstractNumId="3" w15:restartNumberingAfterBreak="0">
     <w:nsid w:val="142F1220"/>
     <w:multiLevelType w:val="multilevel"/>
     <w:tmpl w:val="083EAF44"/>
@@ -1732,7 +2106,7 @@
       </w:rPr>
     </w:lvl>
   </w:abstractNum>
-  <w:abstractNum w:abstractNumId="3" w15:restartNumberingAfterBreak="0">
+  <w:abstractNum w:abstractNumId="4" w15:restartNumberingAfterBreak="0">
     <w:nsid w:val="18344202"/>
     <w:multiLevelType w:val="multilevel"/>
     <w:tmpl w:val="343C2842"/>
@@ -1877,7 +2251,7 @@
       </w:rPr>
     </w:lvl>
   </w:abstractNum>
-  <w:abstractNum w:abstractNumId="4" w15:restartNumberingAfterBreak="0">
+  <w:abstractNum w:abstractNumId="5" w15:restartNumberingAfterBreak="0">
     <w:nsid w:val="22955B42"/>
     <w:multiLevelType w:val="multilevel"/>
     <w:tmpl w:val="7A9E91E2"/>
@@ -2022,7 +2396,7 @@
       </w:rPr>
     </w:lvl>
   </w:abstractNum>
-  <w:abstractNum w:abstractNumId="5" w15:restartNumberingAfterBreak="0">
+  <w:abstractNum w:abstractNumId="6" w15:restartNumberingAfterBreak="0">
     <w:nsid w:val="352F0817"/>
     <w:multiLevelType w:val="multilevel"/>
     <w:tmpl w:val="1FAEB298"/>
@@ -2167,7 +2541,7 @@
       </w:rPr>
     </w:lvl>
   </w:abstractNum>
-  <w:abstractNum w:abstractNumId="6" w15:restartNumberingAfterBreak="0">
+  <w:abstractNum w:abstractNumId="7" w15:restartNumberingAfterBreak="0">
     <w:nsid w:val="37C8303A"/>
     <w:multiLevelType w:val="multilevel"/>
     <w:tmpl w:val="B7B8B0CE"/>
@@ -2312,7 +2686,7 @@
       </w:rPr>
     </w:lvl>
   </w:abstractNum>
-  <w:abstractNum w:abstractNumId="7" w15:restartNumberingAfterBreak="0">
+  <w:abstractNum w:abstractNumId="8" w15:restartNumberingAfterBreak="0">
     <w:nsid w:val="3AE23F47"/>
     <w:multiLevelType w:val="multilevel"/>
     <w:tmpl w:val="957069FE"/>
@@ -2457,7 +2831,7 @@
       </w:rPr>
     </w:lvl>
   </w:abstractNum>
-  <w:abstractNum w:abstractNumId="8" w15:restartNumberingAfterBreak="0">
+  <w:abstractNum w:abstractNumId="9" w15:restartNumberingAfterBreak="0">
     <w:nsid w:val="4B745C8D"/>
     <w:multiLevelType w:val="multilevel"/>
     <w:tmpl w:val="B846F5B8"/>
@@ -2606,7 +2980,7 @@
       </w:rPr>
     </w:lvl>
   </w:abstractNum>
-  <w:abstractNum w:abstractNumId="9" w15:restartNumberingAfterBreak="0">
+  <w:abstractNum w:abstractNumId="10" w15:restartNumberingAfterBreak="0">
     <w:nsid w:val="62F7721A"/>
     <w:multiLevelType w:val="hybridMultilevel"/>
     <w:tmpl w:val="2CD44E40"/>
@@ -2695,7 +3069,7 @@
       </w:pPr>
     </w:lvl>
   </w:abstractNum>
-  <w:abstractNum w:abstractNumId="10" w15:restartNumberingAfterBreak="0">
+  <w:abstractNum w:abstractNumId="11" w15:restartNumberingAfterBreak="0">
     <w:nsid w:val="6F4620F6"/>
     <w:multiLevelType w:val="hybridMultilevel"/>
     <w:tmpl w:val="1CEA7EEA"/>
@@ -2807,7 +3181,7 @@
       </w:rPr>
     </w:lvl>
   </w:abstractNum>
-  <w:abstractNum w:abstractNumId="11" w15:restartNumberingAfterBreak="0">
+  <w:abstractNum w:abstractNumId="12" w15:restartNumberingAfterBreak="0">
     <w:nsid w:val="6FA318B8"/>
     <w:multiLevelType w:val="multilevel"/>
     <w:tmpl w:val="F84AC528"/>
@@ -2952,7 +3326,7 @@
       </w:rPr>
     </w:lvl>
   </w:abstractNum>
-  <w:abstractNum w:abstractNumId="12" w15:restartNumberingAfterBreak="0">
+  <w:abstractNum w:abstractNumId="13" w15:restartNumberingAfterBreak="0">
     <w:nsid w:val="72D10DFB"/>
     <w:multiLevelType w:val="multilevel"/>
     <w:tmpl w:val="F8BE13A2"/>
@@ -3097,7 +3471,7 @@
       </w:rPr>
     </w:lvl>
   </w:abstractNum>
-  <w:abstractNum w:abstractNumId="13" w15:restartNumberingAfterBreak="0">
+  <w:abstractNum w:abstractNumId="14" w15:restartNumberingAfterBreak="0">
     <w:nsid w:val="78791CF1"/>
     <w:multiLevelType w:val="multilevel"/>
     <w:tmpl w:val="24E6DC3E"/>
@@ -3242,7 +3616,7 @@
       </w:rPr>
     </w:lvl>
   </w:abstractNum>
-  <w:abstractNum w:abstractNumId="14" w15:restartNumberingAfterBreak="0">
+  <w:abstractNum w:abstractNumId="15" w15:restartNumberingAfterBreak="0">
     <w:nsid w:val="7EF2546A"/>
     <w:multiLevelType w:val="multilevel"/>
     <w:tmpl w:val="4AB0AEB6"/>
@@ -3388,64 +3762,18 @@
     </w:lvl>
   </w:abstractNum>
   <w:num w:numId="1" w16cid:durableId="1456288143">
+    <w:abstractNumId w:val="11"/>
+  </w:num>
+  <w:num w:numId="2" w16cid:durableId="41179927">
     <w:abstractNumId w:val="10"/>
   </w:num>
-  <w:num w:numId="2" w16cid:durableId="41179927">
+  <w:num w:numId="3" w16cid:durableId="228200582">
     <w:abstractNumId w:val="9"/>
   </w:num>
-  <w:num w:numId="3" w16cid:durableId="228200582">
-    <w:abstractNumId w:val="8"/>
-  </w:num>
   <w:num w:numId="4" w16cid:durableId="925573439">
-    <w:abstractNumId w:val="2"/>
+    <w:abstractNumId w:val="3"/>
   </w:num>
   <w:num w:numId="5" w16cid:durableId="1067993964">
-    <w:abstractNumId w:val="2"/>
-    <w:lvlOverride w:ilvl="1">
-      <w:lvl w:ilvl="1">
-        <w:numFmt w:val="bullet"/>
-        <w:lvlText w:val="o"/>
-        <w:lvlJc w:val="left"/>
-        <w:pPr>
-          <w:tabs>
-            <w:tab w:val="num" w:pos="1440"/>
-          </w:tabs>
-          <w:ind w:left="1440" w:hanging="360"/>
-        </w:pPr>
-        <w:rPr>
-          <w:rFonts w:ascii="Courier New" w:hAnsi="Courier New" w:hint="default"/>
-          <w:sz w:val="20"/>
-        </w:rPr>
-      </w:lvl>
-    </w:lvlOverride>
-  </w:num>
-  <w:num w:numId="6" w16cid:durableId="1627000844">
-    <w:abstractNumId w:val="7"/>
-  </w:num>
-  <w:num w:numId="7" w16cid:durableId="1206985033">
-    <w:abstractNumId w:val="7"/>
-    <w:lvlOverride w:ilvl="1">
-      <w:lvl w:ilvl="1">
-        <w:numFmt w:val="bullet"/>
-        <w:lvlText w:val="o"/>
-        <w:lvlJc w:val="left"/>
-        <w:pPr>
-          <w:tabs>
-            <w:tab w:val="num" w:pos="1440"/>
-          </w:tabs>
-          <w:ind w:left="1440" w:hanging="360"/>
-        </w:pPr>
-        <w:rPr>
-          <w:rFonts w:ascii="Courier New" w:hAnsi="Courier New" w:hint="default"/>
-          <w:sz w:val="20"/>
-        </w:rPr>
-      </w:lvl>
-    </w:lvlOverride>
-  </w:num>
-  <w:num w:numId="8" w16cid:durableId="2060590805">
-    <w:abstractNumId w:val="3"/>
-  </w:num>
-  <w:num w:numId="9" w16cid:durableId="39520727">
     <w:abstractNumId w:val="3"/>
     <w:lvlOverride w:ilvl="1">
       <w:lvl w:ilvl="1">
@@ -3465,11 +3793,57 @@
       </w:lvl>
     </w:lvlOverride>
   </w:num>
+  <w:num w:numId="6" w16cid:durableId="1627000844">
+    <w:abstractNumId w:val="8"/>
+  </w:num>
+  <w:num w:numId="7" w16cid:durableId="1206985033">
+    <w:abstractNumId w:val="8"/>
+    <w:lvlOverride w:ilvl="1">
+      <w:lvl w:ilvl="1">
+        <w:numFmt w:val="bullet"/>
+        <w:lvlText w:val="o"/>
+        <w:lvlJc w:val="left"/>
+        <w:pPr>
+          <w:tabs>
+            <w:tab w:val="num" w:pos="1440"/>
+          </w:tabs>
+          <w:ind w:left="1440" w:hanging="360"/>
+        </w:pPr>
+        <w:rPr>
+          <w:rFonts w:ascii="Courier New" w:hAnsi="Courier New" w:hint="default"/>
+          <w:sz w:val="20"/>
+        </w:rPr>
+      </w:lvl>
+    </w:lvlOverride>
+  </w:num>
+  <w:num w:numId="8" w16cid:durableId="2060590805">
+    <w:abstractNumId w:val="4"/>
+  </w:num>
+  <w:num w:numId="9" w16cid:durableId="39520727">
+    <w:abstractNumId w:val="4"/>
+    <w:lvlOverride w:ilvl="1">
+      <w:lvl w:ilvl="1">
+        <w:numFmt w:val="bullet"/>
+        <w:lvlText w:val="o"/>
+        <w:lvlJc w:val="left"/>
+        <w:pPr>
+          <w:tabs>
+            <w:tab w:val="num" w:pos="1440"/>
+          </w:tabs>
+          <w:ind w:left="1440" w:hanging="360"/>
+        </w:pPr>
+        <w:rPr>
+          <w:rFonts w:ascii="Courier New" w:hAnsi="Courier New" w:hint="default"/>
+          <w:sz w:val="20"/>
+        </w:rPr>
+      </w:lvl>
+    </w:lvlOverride>
+  </w:num>
   <w:num w:numId="10" w16cid:durableId="16736795">
-    <w:abstractNumId w:val="14"/>
+    <w:abstractNumId w:val="15"/>
   </w:num>
   <w:num w:numId="11" w16cid:durableId="1137991451">
-    <w:abstractNumId w:val="14"/>
+    <w:abstractNumId w:val="15"/>
     <w:lvlOverride w:ilvl="1">
       <w:lvl w:ilvl="1">
         <w:numFmt w:val="bullet"/>
@@ -3512,12 +3886,58 @@
     </w:lvlOverride>
   </w:num>
   <w:num w:numId="14" w16cid:durableId="734545235">
+    <w:abstractNumId w:val="7"/>
+  </w:num>
+  <w:num w:numId="15" w16cid:durableId="1881435264">
+    <w:abstractNumId w:val="14"/>
+  </w:num>
+  <w:num w:numId="16" w16cid:durableId="1453327206">
+    <w:abstractNumId w:val="14"/>
+    <w:lvlOverride w:ilvl="1">
+      <w:lvl w:ilvl="1">
+        <w:numFmt w:val="bullet"/>
+        <w:lvlText w:val="o"/>
+        <w:lvlJc w:val="left"/>
+        <w:pPr>
+          <w:tabs>
+            <w:tab w:val="num" w:pos="1440"/>
+          </w:tabs>
+          <w:ind w:left="1440" w:hanging="360"/>
+        </w:pPr>
+        <w:rPr>
+          <w:rFonts w:ascii="Courier New" w:hAnsi="Courier New" w:hint="default"/>
+          <w:sz w:val="20"/>
+        </w:rPr>
+      </w:lvl>
+    </w:lvlOverride>
+  </w:num>
+  <w:num w:numId="17" w16cid:durableId="103232261">
     <w:abstractNumId w:val="6"/>
   </w:num>
-  <w:num w:numId="15" w16cid:durableId="1881435264">
+  <w:num w:numId="18" w16cid:durableId="1491872996">
+    <w:abstractNumId w:val="6"/>
+    <w:lvlOverride w:ilvl="1">
+      <w:lvl w:ilvl="1">
+        <w:numFmt w:val="bullet"/>
+        <w:lvlText w:val="o"/>
+        <w:lvlJc w:val="left"/>
+        <w:pPr>
+          <w:tabs>
+            <w:tab w:val="num" w:pos="1440"/>
+          </w:tabs>
+          <w:ind w:left="1440" w:hanging="360"/>
+        </w:pPr>
+        <w:rPr>
+          <w:rFonts w:ascii="Courier New" w:hAnsi="Courier New" w:hint="default"/>
+          <w:sz w:val="20"/>
+        </w:rPr>
+      </w:lvl>
+    </w:lvlOverride>
+  </w:num>
+  <w:num w:numId="19" w16cid:durableId="1211112810">
     <w:abstractNumId w:val="13"/>
   </w:num>
-  <w:num w:numId="16" w16cid:durableId="1453327206">
+  <w:num w:numId="20" w16cid:durableId="1168638667">
     <w:abstractNumId w:val="13"/>
     <w:lvlOverride w:ilvl="1">
       <w:lvl w:ilvl="1">
@@ -3537,33 +3957,10 @@
       </w:lvl>
     </w:lvlOverride>
   </w:num>
-  <w:num w:numId="17" w16cid:durableId="103232261">
-    <w:abstractNumId w:val="5"/>
-  </w:num>
-  <w:num w:numId="18" w16cid:durableId="1491872996">
-    <w:abstractNumId w:val="5"/>
-    <w:lvlOverride w:ilvl="1">
-      <w:lvl w:ilvl="1">
-        <w:numFmt w:val="bullet"/>
-        <w:lvlText w:val="o"/>
-        <w:lvlJc w:val="left"/>
-        <w:pPr>
-          <w:tabs>
-            <w:tab w:val="num" w:pos="1440"/>
-          </w:tabs>
-          <w:ind w:left="1440" w:hanging="360"/>
-        </w:pPr>
-        <w:rPr>
-          <w:rFonts w:ascii="Courier New" w:hAnsi="Courier New" w:hint="default"/>
-          <w:sz w:val="20"/>
-        </w:rPr>
-      </w:lvl>
-    </w:lvlOverride>
-  </w:num>
-  <w:num w:numId="19" w16cid:durableId="1211112810">
+  <w:num w:numId="21" w16cid:durableId="591549983">
     <w:abstractNumId w:val="12"/>
   </w:num>
-  <w:num w:numId="20" w16cid:durableId="1168638667">
+  <w:num w:numId="22" w16cid:durableId="639506860">
     <w:abstractNumId w:val="12"/>
     <w:lvlOverride w:ilvl="1">
       <w:lvl w:ilvl="1">
@@ -3583,11 +3980,14 @@
       </w:lvl>
     </w:lvlOverride>
   </w:num>
-  <w:num w:numId="21" w16cid:durableId="591549983">
-    <w:abstractNumId w:val="11"/>
+  <w:num w:numId="23" w16cid:durableId="12076738">
+    <w:abstractNumId w:val="5"/>
   </w:num>
-  <w:num w:numId="22" w16cid:durableId="639506860">
-    <w:abstractNumId w:val="11"/>
+  <w:num w:numId="24" w16cid:durableId="1995138594">
+    <w:abstractNumId w:val="2"/>
+  </w:num>
+  <w:num w:numId="25" w16cid:durableId="166989609">
+    <w:abstractNumId w:val="2"/>
     <w:lvlOverride w:ilvl="1">
       <w:lvl w:ilvl="1">
         <w:numFmt w:val="bullet"/>
@@ -3606,31 +4006,8 @@
       </w:lvl>
     </w:lvlOverride>
   </w:num>
-  <w:num w:numId="23" w16cid:durableId="12076738">
-    <w:abstractNumId w:val="4"/>
-  </w:num>
-  <w:num w:numId="24" w16cid:durableId="1995138594">
+  <w:num w:numId="26" w16cid:durableId="1256861195">
     <w:abstractNumId w:val="1"/>
-  </w:num>
-  <w:num w:numId="25" w16cid:durableId="166989609">
-    <w:abstractNumId w:val="1"/>
-    <w:lvlOverride w:ilvl="1">
-      <w:lvl w:ilvl="1">
-        <w:numFmt w:val="bullet"/>
-        <w:lvlText w:val="o"/>
-        <w:lvlJc w:val="left"/>
-        <w:pPr>
-          <w:tabs>
-            <w:tab w:val="num" w:pos="1440"/>
-          </w:tabs>
-          <w:ind w:left="1440" w:hanging="360"/>
-        </w:pPr>
-        <w:rPr>
-          <w:rFonts w:ascii="Courier New" w:hAnsi="Courier New" w:hint="default"/>
-          <w:sz w:val="20"/>
-        </w:rPr>
-      </w:lvl>
-    </w:lvlOverride>
   </w:num>
 </w:numbering>
 </file>

</xml_diff>